<commit_message>
adding the SMO function source code
</commit_message>
<xml_diff>
--- a/Chapter6/SVM.docx
+++ b/Chapter6/SVM.docx
@@ -1,6 +1,6 @@
 
 <file path=word/document.xml><?xml version="1.0" encoding="utf-8"?>
-<w:document xmlns:wpc="http://schemas.microsoft.com/office/word/2010/wordprocessingCanvas" xmlns:mc="http://schemas.openxmlformats.org/markup-compatibility/2006" xmlns:o="urn:schemas-microsoft-com:office:office" xmlns:r="http://schemas.openxmlformats.org/officeDocument/2006/relationships" xmlns:m="http://schemas.openxmlformats.org/officeDocument/2006/math" xmlns:v="urn:schemas-microsoft-com:vml" xmlns:wp14="http://schemas.microsoft.com/office/word/2010/wordprocessingDrawing" xmlns:wp="http://schemas.openxmlformats.org/drawingml/2006/wordprocessingDrawing" xmlns:w10="urn:schemas-microsoft-com:office:word" xmlns:w="http://schemas.openxmlformats.org/wordprocessingml/2006/main" xmlns:w14="http://schemas.microsoft.com/office/word/2010/wordml" xmlns:w15="http://schemas.microsoft.com/office/word/2012/wordml" xmlns:wpg="http://schemas.microsoft.com/office/word/2010/wordprocessingGroup" xmlns:wpi="http://schemas.microsoft.com/office/word/2010/wordprocessingInk" xmlns:wne="http://schemas.microsoft.com/office/word/2006/wordml" xmlns:wps="http://schemas.microsoft.com/office/word/2010/wordprocessingShape" mc:Ignorable="w14 w15 wp14">
+<w:document xmlns:wpc="http://schemas.microsoft.com/office/word/2010/wordprocessingCanvas" xmlns:cx="http://schemas.microsoft.com/office/drawing/2014/chartex" xmlns:cx1="http://schemas.microsoft.com/office/drawing/2015/9/8/chartex" xmlns:cx2="http://schemas.microsoft.com/office/drawing/2015/10/21/chartex" xmlns:cx3="http://schemas.microsoft.com/office/drawing/2016/5/9/chartex" xmlns:cx4="http://schemas.microsoft.com/office/drawing/2016/5/10/chartex" xmlns:cx5="http://schemas.microsoft.com/office/drawing/2016/5/11/chartex" xmlns:cx6="http://schemas.microsoft.com/office/drawing/2016/5/12/chartex" xmlns:cx7="http://schemas.microsoft.com/office/drawing/2016/5/13/chartex" xmlns:cx8="http://schemas.microsoft.com/office/drawing/2016/5/14/chartex" xmlns:mc="http://schemas.openxmlformats.org/markup-compatibility/2006" xmlns:aink="http://schemas.microsoft.com/office/drawing/2016/ink" xmlns:am3d="http://schemas.microsoft.com/office/drawing/2017/model3d" xmlns:o="urn:schemas-microsoft-com:office:office" xmlns:r="http://schemas.openxmlformats.org/officeDocument/2006/relationships" xmlns:m="http://schemas.openxmlformats.org/officeDocument/2006/math" xmlns:v="urn:schemas-microsoft-com:vml" xmlns:wp14="http://schemas.microsoft.com/office/word/2010/wordprocessingDrawing" xmlns:wp="http://schemas.openxmlformats.org/drawingml/2006/wordprocessingDrawing" xmlns:w10="urn:schemas-microsoft-com:office:word" xmlns:w="http://schemas.openxmlformats.org/wordprocessingml/2006/main" xmlns:w14="http://schemas.microsoft.com/office/word/2010/wordml" xmlns:w15="http://schemas.microsoft.com/office/word/2012/wordml" xmlns:w16cid="http://schemas.microsoft.com/office/word/2016/wordml/cid" xmlns:w16se="http://schemas.microsoft.com/office/word/2015/wordml/symex" xmlns:wpg="http://schemas.microsoft.com/office/word/2010/wordprocessingGroup" xmlns:wpi="http://schemas.microsoft.com/office/word/2010/wordprocessingInk" xmlns:wne="http://schemas.microsoft.com/office/word/2006/wordml" xmlns:wps="http://schemas.microsoft.com/office/word/2010/wordprocessingShape" mc:Ignorable="w14 w15 w16se w16cid wp14">
   <w:body>
     <w:p>
       <w:pPr>
@@ -7303,7 +7303,6 @@
           <w:sz w:val="24"/>
           <w:szCs w:val="24"/>
         </w:rPr>
-        <w:lastRenderedPageBreak/>
         <w:drawing>
           <wp:inline distT="0" distB="0" distL="0" distR="0" wp14:anchorId="42A0B385" wp14:editId="2A13D7EC">
             <wp:extent cx="2991004" cy="1854295"/>
@@ -15014,7 +15013,6 @@
           <w:sz w:val="24"/>
           <w:szCs w:val="24"/>
         </w:rPr>
-        <w:lastRenderedPageBreak/>
         <w:t>SMO</w:t>
       </w:r>
       <w:r>
@@ -15209,7 +15207,7 @@
     </w:p>
     <w:p>
       <w:pPr>
-        <w:pStyle w:val="a5"/>
+        <w:pStyle w:val="ListParagraph"/>
         <w:numPr>
           <w:ilvl w:val="0"/>
           <w:numId w:val="1"/>
@@ -15307,7 +15305,7 @@
     </w:p>
     <w:p>
       <w:pPr>
-        <w:pStyle w:val="a5"/>
+        <w:pStyle w:val="ListParagraph"/>
         <w:numPr>
           <w:ilvl w:val="0"/>
           <w:numId w:val="1"/>
@@ -15567,7 +15565,7 @@
     </w:p>
     <w:p>
       <w:pPr>
-        <w:pStyle w:val="a5"/>
+        <w:pStyle w:val="ListParagraph"/>
         <w:numPr>
           <w:ilvl w:val="0"/>
           <w:numId w:val="1"/>
@@ -16123,6 +16121,7 @@
           <w:sz w:val="24"/>
           <w:szCs w:val="24"/>
         </w:rPr>
+        <w:lastRenderedPageBreak/>
         <w:t>因为我们固定了除</w:t>
       </w:r>
       <m:oMath>
@@ -17845,7 +17844,6 @@
           <w:sz w:val="24"/>
           <w:szCs w:val="24"/>
         </w:rPr>
-        <w:lastRenderedPageBreak/>
         <w:t>因为从</w:t>
       </w:r>
       <w:r>
@@ -19248,6 +19246,7 @@
           <w:sz w:val="24"/>
           <w:szCs w:val="24"/>
         </w:rPr>
+        <w:lastRenderedPageBreak/>
         <w:t>等式（</w:t>
       </w:r>
       <w:r>
@@ -19522,7 +19521,6 @@
           <w:sz w:val="24"/>
           <w:szCs w:val="24"/>
         </w:rPr>
-        <w:lastRenderedPageBreak/>
         <w:t>则等式（</w:t>
       </w:r>
       <w:r>
@@ -23646,7 +23644,6 @@
     <w:p>
       <w:pPr>
         <w:rPr>
-          <w:rFonts w:hint="eastAsia"/>
           <w:sz w:val="24"/>
           <w:szCs w:val="24"/>
         </w:rPr>
@@ -26299,7 +26296,6 @@
           <w:sz w:val="24"/>
           <w:szCs w:val="24"/>
         </w:rPr>
-        <w:lastRenderedPageBreak/>
         <w:t>所以有关</w:t>
       </w:r>
       <w:r>
@@ -29417,6 +29413,7 @@
               <w:sz w:val="24"/>
               <w:szCs w:val="24"/>
             </w:rPr>
+            <w:lastRenderedPageBreak/>
             <m:t>λ</m:t>
           </m:r>
           <m:r>
@@ -35900,6 +35897,7 @@
           <w:sz w:val="24"/>
           <w:szCs w:val="24"/>
         </w:rPr>
+        <w:lastRenderedPageBreak/>
         <w:t>因为等式（</w:t>
       </w:r>
       <w:r>
@@ -36457,7 +36455,6 @@
           <w:sz w:val="24"/>
           <w:szCs w:val="24"/>
         </w:rPr>
-        <w:lastRenderedPageBreak/>
         <w:t>将等式（</w:t>
       </w:r>
       <w:r>
@@ -37111,15 +37108,7 @@
               <w:sz w:val="21"/>
               <w:szCs w:val="24"/>
             </w:rPr>
-            <m:t>=</m:t>
-          </m:r>
-          <m:r>
-            <w:rPr>
-              <w:rFonts w:ascii="Cambria Math" w:hAnsi="Cambria Math"/>
-              <w:sz w:val="21"/>
-              <w:szCs w:val="24"/>
-            </w:rPr>
-            <m:t>-</m:t>
+            <m:t>=-</m:t>
           </m:r>
           <m:sSubSup>
             <m:sSubSupPr>
@@ -37170,15 +37159,7 @@
                   <w:sz w:val="21"/>
                   <w:szCs w:val="24"/>
                 </w:rPr>
-                <m:t>(-2</m:t>
-              </m:r>
-              <m:r>
-                <w:rPr>
-                  <w:rFonts w:ascii="Cambria Math" w:hAnsi="Cambria Math"/>
-                  <w:sz w:val="21"/>
-                  <w:szCs w:val="24"/>
-                </w:rPr>
-                <m:t>x</m:t>
+                <m:t>(-2x</m:t>
               </m:r>
             </m:e>
             <m:sub>
@@ -38286,15 +38267,7 @@
                   <w:sz w:val="21"/>
                   <w:szCs w:val="24"/>
                 </w:rPr>
-                <m:t>[</m:t>
-              </m:r>
-              <m:r>
-                <w:rPr>
-                  <w:rFonts w:ascii="Cambria Math" w:hAnsi="Cambria Math"/>
-                  <w:sz w:val="21"/>
-                  <w:szCs w:val="24"/>
-                </w:rPr>
-                <m:t>(</m:t>
+                <m:t>[(</m:t>
               </m:r>
               <m:sSubSup>
                 <m:sSubSupPr>
@@ -38826,23 +38799,7 @@
               <w:sz w:val="21"/>
               <w:szCs w:val="24"/>
             </w:rPr>
-            <m:t>)+</m:t>
-          </m:r>
-          <m:r>
-            <w:rPr>
-              <w:rFonts w:ascii="Cambria Math" w:hAnsi="Cambria Math"/>
-              <w:sz w:val="21"/>
-              <w:szCs w:val="24"/>
-            </w:rPr>
-            <m:t>⋯</m:t>
-          </m:r>
-          <m:r>
-            <w:rPr>
-              <w:rFonts w:ascii="Cambria Math" w:hAnsi="Cambria Math"/>
-              <w:sz w:val="21"/>
-              <w:szCs w:val="24"/>
-            </w:rPr>
-            <m:t>+(</m:t>
+            <m:t>)+⋯+(</m:t>
           </m:r>
           <m:sSubSup>
             <m:sSubSupPr>
@@ -38934,15 +38891,7 @@
               <w:sz w:val="21"/>
               <w:szCs w:val="24"/>
             </w:rPr>
-            <m:t>-</m:t>
-          </m:r>
-          <m:r>
-            <w:rPr>
-              <w:rFonts w:ascii="Cambria Math" w:hAnsi="Cambria Math"/>
-              <w:sz w:val="21"/>
-              <w:szCs w:val="24"/>
-            </w:rPr>
-            <m:t>2</m:t>
+            <m:t>-2</m:t>
           </m:r>
           <m:sSubSup>
             <m:sSubSupPr>
@@ -39126,15 +39075,7 @@
               <w:sz w:val="21"/>
               <w:szCs w:val="24"/>
             </w:rPr>
-            <m:t>)</m:t>
-          </m:r>
-          <m:r>
-            <w:rPr>
-              <w:rFonts w:ascii="Cambria Math" w:hAnsi="Cambria Math"/>
-              <w:sz w:val="21"/>
-              <w:szCs w:val="24"/>
-            </w:rPr>
-            <m:t>]</m:t>
+            <m:t>)]</m:t>
           </m:r>
         </m:oMath>
       </m:oMathPara>
@@ -39143,7 +39084,6 @@
       <w:pPr>
         <w:jc w:val="both"/>
         <w:rPr>
-          <w:rFonts w:hint="eastAsia"/>
           <w:sz w:val="21"/>
           <w:szCs w:val="24"/>
         </w:rPr>
@@ -39458,23 +39398,7 @@
             <w:sz w:val="21"/>
             <w:szCs w:val="24"/>
           </w:rPr>
-          <m:t>+</m:t>
-        </m:r>
-        <m:r>
-          <w:rPr>
-            <w:rFonts w:ascii="Cambria Math" w:hAnsi="Cambria Math"/>
-            <w:sz w:val="21"/>
-            <w:szCs w:val="24"/>
-          </w:rPr>
-          <m:t>⋯</m:t>
-        </m:r>
-        <m:r>
-          <w:rPr>
-            <w:rFonts w:ascii="Cambria Math" w:hAnsi="Cambria Math"/>
-            <w:sz w:val="21"/>
-            <w:szCs w:val="24"/>
-          </w:rPr>
-          <m:t>+</m:t>
+          <m:t>+⋯+</m:t>
         </m:r>
         <m:sSup>
           <m:sSupPr>
@@ -39645,11 +39569,66 @@
       </w:pPr>
       <w:r>
         <w:rPr>
-          <w:rFonts w:asciiTheme="majorEastAsia" w:eastAsiaTheme="majorEastAsia" w:hAnsiTheme="majorEastAsia" w:hint="eastAsia"/>
-          <w:sz w:val="24"/>
-          <w:szCs w:val="24"/>
-        </w:rPr>
-        <w:t>所以等式（40）或者等式（41）均小于0，及</w:t>
+          <w:rFonts w:hint="eastAsia"/>
+          <w:iCs/>
+          <w:sz w:val="24"/>
+          <w:szCs w:val="24"/>
+        </w:rPr>
+        <w:t>所以等式（</w:t>
+      </w:r>
+      <w:r>
+        <w:rPr>
+          <w:rFonts w:hint="eastAsia"/>
+          <w:iCs/>
+          <w:sz w:val="24"/>
+          <w:szCs w:val="24"/>
+        </w:rPr>
+        <w:t>40</w:t>
+      </w:r>
+      <w:r>
+        <w:rPr>
+          <w:rFonts w:hint="eastAsia"/>
+          <w:iCs/>
+          <w:sz w:val="24"/>
+          <w:szCs w:val="24"/>
+        </w:rPr>
+        <w:t>）或者等式（</w:t>
+      </w:r>
+      <w:r>
+        <w:rPr>
+          <w:rFonts w:hint="eastAsia"/>
+          <w:iCs/>
+          <w:sz w:val="24"/>
+          <w:szCs w:val="24"/>
+        </w:rPr>
+        <w:t>41</w:t>
+      </w:r>
+      <w:r>
+        <w:rPr>
+          <w:rFonts w:hint="eastAsia"/>
+          <w:iCs/>
+          <w:sz w:val="24"/>
+          <w:szCs w:val="24"/>
+        </w:rPr>
+        <w:t>）均小于</w:t>
+      </w:r>
+      <w:r>
+        <w:rPr>
+          <w:rFonts w:hint="eastAsia"/>
+          <w:iCs/>
+          <w:sz w:val="24"/>
+          <w:szCs w:val="24"/>
+        </w:rPr>
+        <w:t>0</w:t>
+      </w:r>
+      <w:r>
+        <w:rPr>
+          <w:rFonts w:hint="eastAsia"/>
+          <w:iCs/>
+          <w:sz w:val="24"/>
+          <w:szCs w:val="24"/>
+        </w:rPr>
+        <w:t>，及</w:t>
       </w:r>
       <w:r>
         <w:rPr>
@@ -40438,7 +40417,6 @@
       <w:pPr>
         <w:jc w:val="both"/>
         <w:rPr>
-          <w:rFonts w:hint="eastAsia"/>
           <w:sz w:val="24"/>
           <w:szCs w:val="24"/>
         </w:rPr>
@@ -41765,6 +41743,7 @@
           <w:sz w:val="24"/>
           <w:szCs w:val="24"/>
         </w:rPr>
+        <w:lastRenderedPageBreak/>
         <w:t>当</w:t>
       </w:r>
       <m:oMath>
@@ -42070,7 +42049,6 @@
       <w:pPr>
         <w:jc w:val="center"/>
         <w:rPr>
-          <w:rFonts w:hint="eastAsia"/>
           <w:sz w:val="24"/>
           <w:szCs w:val="24"/>
         </w:rPr>
@@ -42336,31 +42314,7 @@
               <w:sz w:val="24"/>
               <w:szCs w:val="24"/>
             </w:rPr>
-            <m:t xml:space="preserve">     </m:t>
-          </m:r>
-          <m:r>
-            <w:rPr>
-              <w:rFonts w:ascii="Cambria Math" w:hAnsi="Cambria Math"/>
-              <w:sz w:val="24"/>
-              <w:szCs w:val="24"/>
-            </w:rPr>
-            <m:t>⋯⋯</m:t>
-          </m:r>
-          <m:r>
-            <w:rPr>
-              <w:rFonts w:ascii="Cambria Math" w:hAnsi="Cambria Math"/>
-              <w:sz w:val="24"/>
-              <w:szCs w:val="24"/>
-            </w:rPr>
-            <m:t>(44</m:t>
-          </m:r>
-          <m:r>
-            <w:rPr>
-              <w:rFonts w:ascii="Cambria Math" w:hAnsi="Cambria Math"/>
-              <w:sz w:val="24"/>
-              <w:szCs w:val="24"/>
-            </w:rPr>
-            <m:t>)</m:t>
+            <m:t xml:space="preserve">     ⋯⋯(44)</m:t>
           </m:r>
         </m:oMath>
       </m:oMathPara>
@@ -42660,7 +42614,6 @@
       <w:pPr>
         <w:jc w:val="center"/>
         <w:rPr>
-          <w:rFonts w:hint="eastAsia"/>
           <w:sz w:val="24"/>
           <w:szCs w:val="24"/>
         </w:rPr>
@@ -42826,15 +42779,7 @@
               <w:sz w:val="24"/>
               <w:szCs w:val="24"/>
             </w:rPr>
-            <m:t>D</m:t>
-          </m:r>
-          <m:r>
-            <w:rPr>
-              <w:rFonts w:ascii="Cambria Math" w:hAnsi="Cambria Math"/>
-              <w:sz w:val="24"/>
-              <w:szCs w:val="24"/>
-            </w:rPr>
-            <m:t>+</m:t>
+            <m:t>D+</m:t>
           </m:r>
           <m:sSubSup>
             <m:sSubSupPr>
@@ -42934,23 +42879,7 @@
               <w:sz w:val="24"/>
               <w:szCs w:val="24"/>
             </w:rPr>
-            <m:t xml:space="preserve">     ⋯⋯(4</m:t>
-          </m:r>
-          <m:r>
-            <w:rPr>
-              <w:rFonts w:ascii="Cambria Math" w:hAnsi="Cambria Math"/>
-              <w:sz w:val="24"/>
-              <w:szCs w:val="24"/>
-            </w:rPr>
-            <m:t>5</m:t>
-          </m:r>
-          <m:r>
-            <w:rPr>
-              <w:rFonts w:ascii="Cambria Math" w:hAnsi="Cambria Math"/>
-              <w:sz w:val="24"/>
-              <w:szCs w:val="24"/>
-            </w:rPr>
-            <m:t>)</m:t>
+            <m:t xml:space="preserve">     ⋯⋯(45)</m:t>
           </m:r>
         </m:oMath>
       </m:oMathPara>
@@ -43074,7 +43003,6 @@
     <w:p>
       <w:pPr>
         <w:rPr>
-          <w:rFonts w:hint="eastAsia"/>
           <w:sz w:val="24"/>
           <w:szCs w:val="24"/>
         </w:rPr>
@@ -43197,14 +43125,7 @@
           <w:sz w:val="24"/>
           <w:szCs w:val="24"/>
         </w:rPr>
-        <w:t xml:space="preserve">   </w:t>
-      </w:r>
-      <w:r>
-        <w:rPr>
-          <w:sz w:val="24"/>
-          <w:szCs w:val="24"/>
-        </w:rPr>
-        <w:t xml:space="preserve"> </w:t>
+        <w:t xml:space="preserve">    </w:t>
       </w:r>
       <m:oMath>
         <m:r>
@@ -43324,15 +43245,7 @@
             <w:sz w:val="24"/>
             <w:szCs w:val="24"/>
           </w:rPr>
-          <m:t>-D</m:t>
-        </m:r>
-        <m:r>
-          <w:rPr>
-            <w:rFonts w:ascii="Cambria Math" w:hAnsi="Cambria Math"/>
-            <w:sz w:val="24"/>
-            <w:szCs w:val="24"/>
-          </w:rPr>
-          <m:t>,  0)</m:t>
+          <m:t>-D,  0)</m:t>
         </m:r>
         <m:sSubSup>
           <m:sSubSupPr>
@@ -43393,18 +43306,7 @@
             <w:sz w:val="24"/>
             <w:szCs w:val="24"/>
           </w:rPr>
-          <m:t xml:space="preserve"> </m:t>
-        </m:r>
-        <m:r>
-          <m:rPr>
-            <m:sty m:val="p"/>
-          </m:rPr>
-          <w:rPr>
-            <w:rFonts w:ascii="Cambria Math" w:hAnsi="Cambria Math"/>
-            <w:sz w:val="24"/>
-            <w:szCs w:val="24"/>
-          </w:rPr>
-          <m:t>min⁡(</m:t>
+          <m:t xml:space="preserve"> min⁡(</m:t>
         </m:r>
         <m:sSubSup>
           <m:sSubSupPr>
@@ -43504,38 +43406,13 @@
             <w:sz w:val="24"/>
             <w:szCs w:val="24"/>
           </w:rPr>
-          <m:t>, D)</m:t>
-        </m:r>
-        <m:r>
-          <w:rPr>
-            <w:rFonts w:ascii="Cambria Math" w:hAnsi="Cambria Math"/>
-            <w:sz w:val="24"/>
-            <w:szCs w:val="24"/>
-          </w:rPr>
-          <m:t xml:space="preserve">     ⋯⋯(4</m:t>
-        </m:r>
-        <m:r>
-          <w:rPr>
-            <w:rFonts w:ascii="Cambria Math" w:hAnsi="Cambria Math"/>
-            <w:sz w:val="24"/>
-            <w:szCs w:val="24"/>
-          </w:rPr>
-          <m:t>6</m:t>
-        </m:r>
-        <m:r>
-          <w:rPr>
-            <w:rFonts w:ascii="Cambria Math" w:hAnsi="Cambria Math"/>
-            <w:sz w:val="24"/>
-            <w:szCs w:val="24"/>
-          </w:rPr>
-          <m:t>)</m:t>
+          <m:t>, D)     ⋯⋯(46)</m:t>
         </m:r>
       </m:oMath>
     </w:p>
     <w:p>
       <w:pPr>
         <w:rPr>
-          <w:rFonts w:hint="eastAsia"/>
           <w:sz w:val="24"/>
           <w:szCs w:val="24"/>
         </w:rPr>
@@ -43825,15 +43702,7 @@
             <w:sz w:val="24"/>
             <w:szCs w:val="24"/>
           </w:rPr>
-          <m:t>D</m:t>
-        </m:r>
-        <m:r>
-          <w:rPr>
-            <w:rFonts w:ascii="Cambria Math" w:hAnsi="Cambria Math"/>
-            <w:sz w:val="24"/>
-            <w:szCs w:val="24"/>
-          </w:rPr>
-          <m:t>+</m:t>
+          <m:t>D+</m:t>
         </m:r>
         <m:sSubSup>
           <m:sSubSupPr>
@@ -43933,31 +43802,7 @@
             <w:sz w:val="24"/>
             <w:szCs w:val="24"/>
           </w:rPr>
-          <m:t>, D)</m:t>
-        </m:r>
-        <m:r>
-          <w:rPr>
-            <w:rFonts w:ascii="Cambria Math" w:hAnsi="Cambria Math"/>
-            <w:sz w:val="24"/>
-            <w:szCs w:val="24"/>
-          </w:rPr>
-          <m:t xml:space="preserve">     ⋯⋯(4</m:t>
-        </m:r>
-        <m:r>
-          <w:rPr>
-            <w:rFonts w:ascii="Cambria Math" w:hAnsi="Cambria Math"/>
-            <w:sz w:val="24"/>
-            <w:szCs w:val="24"/>
-          </w:rPr>
-          <m:t>7</m:t>
-        </m:r>
-        <m:r>
-          <w:rPr>
-            <w:rFonts w:ascii="Cambria Math" w:hAnsi="Cambria Math"/>
-            <w:sz w:val="24"/>
-            <w:szCs w:val="24"/>
-          </w:rPr>
-          <m:t>)</m:t>
+          <m:t>, D)     ⋯⋯(47)</m:t>
         </m:r>
       </m:oMath>
     </w:p>
@@ -44045,16 +43890,7 @@
           <w:sz w:val="24"/>
           <w:szCs w:val="24"/>
         </w:rPr>
-        <w:t>）</w:t>
-      </w:r>
-      <w:r>
-        <w:rPr>
-          <w:rFonts w:hint="eastAsia"/>
-          <w:iCs/>
-          <w:sz w:val="24"/>
-          <w:szCs w:val="24"/>
-        </w:rPr>
-        <w:t>取得最大值的</w:t>
+        <w:t>）取得最大值的</w:t>
       </w:r>
       <m:oMath>
         <m:sSubSup>
@@ -44119,7 +43955,6 @@
     <w:p>
       <w:pPr>
         <w:rPr>
-          <w:rFonts w:hint="eastAsia"/>
           <w:sz w:val="24"/>
           <w:szCs w:val="24"/>
         </w:rPr>
@@ -44302,15 +44137,7 @@
                       <w:sz w:val="24"/>
                       <w:szCs w:val="24"/>
                     </w:rPr>
-                    <m:t xml:space="preserve">                 if L</m:t>
-                  </m:r>
-                  <m:r>
-                    <w:rPr>
-                      <w:rFonts w:ascii="Cambria Math" w:hAnsi="Cambria Math"/>
-                      <w:sz w:val="24"/>
-                      <w:szCs w:val="24"/>
-                    </w:rPr>
-                    <m:t>&lt;</m:t>
+                    <m:t xml:space="preserve">                 if L&lt;</m:t>
                   </m:r>
                   <m:sSubSup>
                     <m:sSubSupPr>
@@ -44360,15 +44187,7 @@
                       <w:sz w:val="24"/>
                       <w:szCs w:val="24"/>
                     </w:rPr>
-                    <m:t>&lt;</m:t>
-                  </m:r>
-                  <m:r>
-                    <w:rPr>
-                      <w:rFonts w:ascii="Cambria Math" w:hAnsi="Cambria Math"/>
-                      <w:sz w:val="24"/>
-                      <w:szCs w:val="24"/>
-                    </w:rPr>
-                    <m:t>H</m:t>
+                    <m:t>&lt;H</m:t>
                   </m:r>
                 </m:e>
                 <m:e>
@@ -44378,39 +44197,7 @@
                       <w:sz w:val="24"/>
                       <w:szCs w:val="24"/>
                     </w:rPr>
-                    <m:t xml:space="preserve">H                             </m:t>
-                  </m:r>
-                  <m:r>
-                    <w:rPr>
-                      <w:rFonts w:ascii="Cambria Math" w:hAnsi="Cambria Math"/>
-                      <w:sz w:val="24"/>
-                      <w:szCs w:val="24"/>
-                    </w:rPr>
-                    <m:t xml:space="preserve"> </m:t>
-                  </m:r>
-                  <m:r>
-                    <w:rPr>
-                      <w:rFonts w:ascii="Cambria Math" w:hAnsi="Cambria Math"/>
-                      <w:sz w:val="24"/>
-                      <w:szCs w:val="24"/>
-                    </w:rPr>
-                    <m:t xml:space="preserve">           </m:t>
-                  </m:r>
-                  <m:r>
-                    <w:rPr>
-                      <w:rFonts w:ascii="Cambria Math" w:hAnsi="Cambria Math"/>
-                      <w:sz w:val="24"/>
-                      <w:szCs w:val="24"/>
-                    </w:rPr>
-                    <m:t xml:space="preserve">if </m:t>
-                  </m:r>
-                  <m:r>
-                    <w:rPr>
-                      <w:rFonts w:ascii="Cambria Math" w:hAnsi="Cambria Math"/>
-                      <w:sz w:val="24"/>
-                      <w:szCs w:val="24"/>
-                    </w:rPr>
-                    <m:t>H≤</m:t>
+                    <m:t>H                                         if H≤</m:t>
                   </m:r>
                   <m:sSubSup>
                     <m:sSubSupPr>
@@ -44464,31 +44251,7 @@
               <w:sz w:val="24"/>
               <w:szCs w:val="24"/>
             </w:rPr>
-            <m:t xml:space="preserve">            </m:t>
-          </m:r>
-          <m:r>
-            <w:rPr>
-              <w:rFonts w:ascii="Cambria Math" w:hAnsi="Cambria Math"/>
-              <w:sz w:val="24"/>
-              <w:szCs w:val="24"/>
-            </w:rPr>
-            <m:t>⋯⋯(4</m:t>
-          </m:r>
-          <m:r>
-            <w:rPr>
-              <w:rFonts w:ascii="Cambria Math" w:hAnsi="Cambria Math"/>
-              <w:sz w:val="24"/>
-              <w:szCs w:val="24"/>
-            </w:rPr>
-            <m:t>8</m:t>
-          </m:r>
-          <m:r>
-            <w:rPr>
-              <w:rFonts w:ascii="Cambria Math" w:hAnsi="Cambria Math"/>
-              <w:sz w:val="24"/>
-              <w:szCs w:val="24"/>
-            </w:rPr>
-            <m:t>)</m:t>
+            <m:t xml:space="preserve">            ⋯⋯(48)</m:t>
           </m:r>
         </m:oMath>
       </m:oMathPara>
@@ -44496,7 +44259,6 @@
     <w:p>
       <w:pPr>
         <w:rPr>
-          <w:rFonts w:hint="eastAsia"/>
           <w:sz w:val="24"/>
           <w:szCs w:val="24"/>
         </w:rPr>
@@ -44636,21 +44398,7 @@
           <w:sz w:val="24"/>
           <w:szCs w:val="24"/>
         </w:rPr>
-        <w:t xml:space="preserve">   </w:t>
-      </w:r>
-      <w:r>
-        <w:rPr>
-          <w:sz w:val="24"/>
-          <w:szCs w:val="24"/>
-        </w:rPr>
-        <w:t xml:space="preserve">                       </w:t>
-      </w:r>
-      <w:r>
-        <w:rPr>
-          <w:sz w:val="24"/>
-          <w:szCs w:val="24"/>
-        </w:rPr>
-        <w:t xml:space="preserve"> </w:t>
+        <w:t xml:space="preserve">                           </w:t>
       </w:r>
       <m:oMath>
         <m:r>
@@ -44835,15 +44583,7 @@
               <w:sz w:val="24"/>
               <w:szCs w:val="24"/>
             </w:rPr>
-            <m:t>H</m:t>
-          </m:r>
-          <m:r>
-            <w:rPr>
-              <w:rFonts w:ascii="Cambria Math" w:hAnsi="Cambria Math"/>
-              <w:sz w:val="24"/>
-              <w:szCs w:val="24"/>
-            </w:rPr>
-            <m:t xml:space="preserve">= </m:t>
+            <m:t xml:space="preserve">H= </m:t>
           </m:r>
           <m:r>
             <m:rPr>
@@ -45016,6 +44756,14 @@
           </w:rPr>
           <m:t>=</m:t>
         </m:r>
+        <m:r>
+          <w:rPr>
+            <w:rFonts w:ascii="Cambria Math" w:hAnsi="Cambria Math"/>
+            <w:sz w:val="24"/>
+            <w:szCs w:val="24"/>
+          </w:rPr>
+          <m:t>-</m:t>
+        </m:r>
         <m:sSub>
           <m:sSubPr>
             <m:ctrlPr>
@@ -45085,7 +44833,16 @@
           <w:sz w:val="24"/>
           <w:szCs w:val="24"/>
         </w:rPr>
-        <w:t xml:space="preserve">                           </w:t>
+        <w:t xml:space="preserve">                     </w:t>
+      </w:r>
+      <w:bookmarkStart w:id="0" w:name="_GoBack"/>
+      <w:bookmarkEnd w:id="0"/>
+      <w:r>
+        <w:rPr>
+          <w:sz w:val="24"/>
+          <w:szCs w:val="24"/>
+        </w:rPr>
+        <w:t xml:space="preserve">  </w:t>
       </w:r>
       <m:oMath>
         <m:r>
@@ -45222,7 +44979,6 @@
         <w:ind w:firstLineChars="200" w:firstLine="480"/>
         <w:jc w:val="both"/>
         <w:rPr>
-          <w:rFonts w:hint="eastAsia"/>
           <w:sz w:val="24"/>
           <w:szCs w:val="24"/>
         </w:rPr>
@@ -45235,23 +44991,7 @@
               <w:sz w:val="24"/>
               <w:szCs w:val="24"/>
             </w:rPr>
-            <m:t xml:space="preserve">        </m:t>
-          </m:r>
-          <m:r>
-            <w:rPr>
-              <w:rFonts w:ascii="Cambria Math" w:hAnsi="Cambria Math"/>
-              <w:sz w:val="24"/>
-              <w:szCs w:val="24"/>
-            </w:rPr>
-            <m:t>H</m:t>
-          </m:r>
-          <m:r>
-            <w:rPr>
-              <w:rFonts w:ascii="Cambria Math" w:hAnsi="Cambria Math"/>
-              <w:sz w:val="24"/>
-              <w:szCs w:val="24"/>
-            </w:rPr>
-            <m:t xml:space="preserve">= </m:t>
+            <m:t xml:space="preserve">        H= </m:t>
           </m:r>
           <m:r>
             <m:rPr>
@@ -45270,15 +45010,7 @@
               <w:sz w:val="24"/>
               <w:szCs w:val="24"/>
             </w:rPr>
-            <m:t>D</m:t>
-          </m:r>
-          <m:r>
-            <w:rPr>
-              <w:rFonts w:ascii="Cambria Math" w:hAnsi="Cambria Math"/>
-              <w:sz w:val="24"/>
-              <w:szCs w:val="24"/>
-            </w:rPr>
-            <m:t>+</m:t>
+            <m:t>D+</m:t>
           </m:r>
           <m:sSubSup>
             <m:sSubSupPr>
@@ -45606,8 +45338,6 @@
         </w:rPr>
         <w:t>算法的步骤。</w:t>
       </w:r>
-      <w:bookmarkStart w:id="0" w:name="_GoBack"/>
-      <w:bookmarkEnd w:id="0"/>
     </w:p>
     <w:sectPr>
       <w:pgSz w:w="12240" w:h="15840"/>
@@ -45620,7 +45350,7 @@
 </file>
 
 <file path=word/endnotes.xml><?xml version="1.0" encoding="utf-8"?>
-<w:endnotes xmlns:wpc="http://schemas.microsoft.com/office/word/2010/wordprocessingCanvas" xmlns:mc="http://schemas.openxmlformats.org/markup-compatibility/2006" xmlns:o="urn:schemas-microsoft-com:office:office" xmlns:r="http://schemas.openxmlformats.org/officeDocument/2006/relationships" xmlns:m="http://schemas.openxmlformats.org/officeDocument/2006/math" xmlns:v="urn:schemas-microsoft-com:vml" xmlns:wp14="http://schemas.microsoft.com/office/word/2010/wordprocessingDrawing" xmlns:wp="http://schemas.openxmlformats.org/drawingml/2006/wordprocessingDrawing" xmlns:w10="urn:schemas-microsoft-com:office:word" xmlns:w="http://schemas.openxmlformats.org/wordprocessingml/2006/main" xmlns:w14="http://schemas.microsoft.com/office/word/2010/wordml" xmlns:w15="http://schemas.microsoft.com/office/word/2012/wordml" xmlns:wpg="http://schemas.microsoft.com/office/word/2010/wordprocessingGroup" xmlns:wpi="http://schemas.microsoft.com/office/word/2010/wordprocessingInk" xmlns:wne="http://schemas.microsoft.com/office/word/2006/wordml" xmlns:wps="http://schemas.microsoft.com/office/word/2010/wordprocessingShape" mc:Ignorable="w14 w15 wp14">
+<w:endnotes xmlns:wpc="http://schemas.microsoft.com/office/word/2010/wordprocessingCanvas" xmlns:cx="http://schemas.microsoft.com/office/drawing/2014/chartex" xmlns:cx1="http://schemas.microsoft.com/office/drawing/2015/9/8/chartex" xmlns:cx2="http://schemas.microsoft.com/office/drawing/2015/10/21/chartex" xmlns:cx3="http://schemas.microsoft.com/office/drawing/2016/5/9/chartex" xmlns:cx4="http://schemas.microsoft.com/office/drawing/2016/5/10/chartex" xmlns:cx5="http://schemas.microsoft.com/office/drawing/2016/5/11/chartex" xmlns:cx6="http://schemas.microsoft.com/office/drawing/2016/5/12/chartex" xmlns:cx7="http://schemas.microsoft.com/office/drawing/2016/5/13/chartex" xmlns:cx8="http://schemas.microsoft.com/office/drawing/2016/5/14/chartex" xmlns:mc="http://schemas.openxmlformats.org/markup-compatibility/2006" xmlns:aink="http://schemas.microsoft.com/office/drawing/2016/ink" xmlns:am3d="http://schemas.microsoft.com/office/drawing/2017/model3d" xmlns:o="urn:schemas-microsoft-com:office:office" xmlns:r="http://schemas.openxmlformats.org/officeDocument/2006/relationships" xmlns:m="http://schemas.openxmlformats.org/officeDocument/2006/math" xmlns:v="urn:schemas-microsoft-com:vml" xmlns:wp14="http://schemas.microsoft.com/office/word/2010/wordprocessingDrawing" xmlns:wp="http://schemas.openxmlformats.org/drawingml/2006/wordprocessingDrawing" xmlns:w10="urn:schemas-microsoft-com:office:word" xmlns:w="http://schemas.openxmlformats.org/wordprocessingml/2006/main" xmlns:w14="http://schemas.microsoft.com/office/word/2010/wordml" xmlns:w15="http://schemas.microsoft.com/office/word/2012/wordml" xmlns:w16cid="http://schemas.microsoft.com/office/word/2016/wordml/cid" xmlns:w16se="http://schemas.microsoft.com/office/word/2015/wordml/symex" xmlns:wpg="http://schemas.microsoft.com/office/word/2010/wordprocessingGroup" xmlns:wpi="http://schemas.microsoft.com/office/word/2010/wordprocessingInk" xmlns:wne="http://schemas.microsoft.com/office/word/2006/wordml" xmlns:wps="http://schemas.microsoft.com/office/word/2010/wordprocessingShape" mc:Ignorable="w14 w15 w16se w16cid wp14">
   <w:endnote w:type="separator" w:id="-1">
     <w:p>
       <w:pPr>
@@ -45645,7 +45375,7 @@
 </file>
 
 <file path=word/footnotes.xml><?xml version="1.0" encoding="utf-8"?>
-<w:footnotes xmlns:wpc="http://schemas.microsoft.com/office/word/2010/wordprocessingCanvas" xmlns:mc="http://schemas.openxmlformats.org/markup-compatibility/2006" xmlns:o="urn:schemas-microsoft-com:office:office" xmlns:r="http://schemas.openxmlformats.org/officeDocument/2006/relationships" xmlns:m="http://schemas.openxmlformats.org/officeDocument/2006/math" xmlns:v="urn:schemas-microsoft-com:vml" xmlns:wp14="http://schemas.microsoft.com/office/word/2010/wordprocessingDrawing" xmlns:wp="http://schemas.openxmlformats.org/drawingml/2006/wordprocessingDrawing" xmlns:w10="urn:schemas-microsoft-com:office:word" xmlns:w="http://schemas.openxmlformats.org/wordprocessingml/2006/main" xmlns:w14="http://schemas.microsoft.com/office/word/2010/wordml" xmlns:w15="http://schemas.microsoft.com/office/word/2012/wordml" xmlns:wpg="http://schemas.microsoft.com/office/word/2010/wordprocessingGroup" xmlns:wpi="http://schemas.microsoft.com/office/word/2010/wordprocessingInk" xmlns:wne="http://schemas.microsoft.com/office/word/2006/wordml" xmlns:wps="http://schemas.microsoft.com/office/word/2010/wordprocessingShape" mc:Ignorable="w14 w15 wp14">
+<w:footnotes xmlns:wpc="http://schemas.microsoft.com/office/word/2010/wordprocessingCanvas" xmlns:cx="http://schemas.microsoft.com/office/drawing/2014/chartex" xmlns:cx1="http://schemas.microsoft.com/office/drawing/2015/9/8/chartex" xmlns:cx2="http://schemas.microsoft.com/office/drawing/2015/10/21/chartex" xmlns:cx3="http://schemas.microsoft.com/office/drawing/2016/5/9/chartex" xmlns:cx4="http://schemas.microsoft.com/office/drawing/2016/5/10/chartex" xmlns:cx5="http://schemas.microsoft.com/office/drawing/2016/5/11/chartex" xmlns:cx6="http://schemas.microsoft.com/office/drawing/2016/5/12/chartex" xmlns:cx7="http://schemas.microsoft.com/office/drawing/2016/5/13/chartex" xmlns:cx8="http://schemas.microsoft.com/office/drawing/2016/5/14/chartex" xmlns:mc="http://schemas.openxmlformats.org/markup-compatibility/2006" xmlns:aink="http://schemas.microsoft.com/office/drawing/2016/ink" xmlns:am3d="http://schemas.microsoft.com/office/drawing/2017/model3d" xmlns:o="urn:schemas-microsoft-com:office:office" xmlns:r="http://schemas.openxmlformats.org/officeDocument/2006/relationships" xmlns:m="http://schemas.openxmlformats.org/officeDocument/2006/math" xmlns:v="urn:schemas-microsoft-com:vml" xmlns:wp14="http://schemas.microsoft.com/office/word/2010/wordprocessingDrawing" xmlns:wp="http://schemas.openxmlformats.org/drawingml/2006/wordprocessingDrawing" xmlns:w10="urn:schemas-microsoft-com:office:word" xmlns:w="http://schemas.openxmlformats.org/wordprocessingml/2006/main" xmlns:w14="http://schemas.microsoft.com/office/word/2010/wordml" xmlns:w15="http://schemas.microsoft.com/office/word/2012/wordml" xmlns:w16cid="http://schemas.microsoft.com/office/word/2016/wordml/cid" xmlns:w16se="http://schemas.microsoft.com/office/word/2015/wordml/symex" xmlns:wpg="http://schemas.microsoft.com/office/word/2010/wordprocessingGroup" xmlns:wpi="http://schemas.microsoft.com/office/word/2010/wordprocessingInk" xmlns:wne="http://schemas.microsoft.com/office/word/2006/wordml" xmlns:wps="http://schemas.microsoft.com/office/word/2010/wordprocessingShape" mc:Ignorable="w14 w15 w16se w16cid wp14">
   <w:footnote w:type="separator" w:id="-1">
     <w:p>
       <w:pPr>
@@ -45670,7 +45400,7 @@
 </file>
 
 <file path=word/numbering.xml><?xml version="1.0" encoding="utf-8"?>
-<w:numbering xmlns:wpc="http://schemas.microsoft.com/office/word/2010/wordprocessingCanvas" xmlns:mc="http://schemas.openxmlformats.org/markup-compatibility/2006" xmlns:o="urn:schemas-microsoft-com:office:office" xmlns:r="http://schemas.openxmlformats.org/officeDocument/2006/relationships" xmlns:m="http://schemas.openxmlformats.org/officeDocument/2006/math" xmlns:v="urn:schemas-microsoft-com:vml" xmlns:wp14="http://schemas.microsoft.com/office/word/2010/wordprocessingDrawing" xmlns:wp="http://schemas.openxmlformats.org/drawingml/2006/wordprocessingDrawing" xmlns:w10="urn:schemas-microsoft-com:office:word" xmlns:w="http://schemas.openxmlformats.org/wordprocessingml/2006/main" xmlns:w14="http://schemas.microsoft.com/office/word/2010/wordml" xmlns:w15="http://schemas.microsoft.com/office/word/2012/wordml" xmlns:wpg="http://schemas.microsoft.com/office/word/2010/wordprocessingGroup" xmlns:wpi="http://schemas.microsoft.com/office/word/2010/wordprocessingInk" xmlns:wne="http://schemas.microsoft.com/office/word/2006/wordml" xmlns:wps="http://schemas.microsoft.com/office/word/2010/wordprocessingShape" mc:Ignorable="w14 w15 wp14">
+<w:numbering xmlns:wpc="http://schemas.microsoft.com/office/word/2010/wordprocessingCanvas" xmlns:cx="http://schemas.microsoft.com/office/drawing/2014/chartex" xmlns:cx1="http://schemas.microsoft.com/office/drawing/2015/9/8/chartex" xmlns:cx2="http://schemas.microsoft.com/office/drawing/2015/10/21/chartex" xmlns:cx3="http://schemas.microsoft.com/office/drawing/2016/5/9/chartex" xmlns:cx4="http://schemas.microsoft.com/office/drawing/2016/5/10/chartex" xmlns:cx5="http://schemas.microsoft.com/office/drawing/2016/5/11/chartex" xmlns:cx6="http://schemas.microsoft.com/office/drawing/2016/5/12/chartex" xmlns:cx7="http://schemas.microsoft.com/office/drawing/2016/5/13/chartex" xmlns:cx8="http://schemas.microsoft.com/office/drawing/2016/5/14/chartex" xmlns:mc="http://schemas.openxmlformats.org/markup-compatibility/2006" xmlns:aink="http://schemas.microsoft.com/office/drawing/2016/ink" xmlns:am3d="http://schemas.microsoft.com/office/drawing/2017/model3d" xmlns:o="urn:schemas-microsoft-com:office:office" xmlns:r="http://schemas.openxmlformats.org/officeDocument/2006/relationships" xmlns:m="http://schemas.openxmlformats.org/officeDocument/2006/math" xmlns:v="urn:schemas-microsoft-com:vml" xmlns:wp14="http://schemas.microsoft.com/office/word/2010/wordprocessingDrawing" xmlns:wp="http://schemas.openxmlformats.org/drawingml/2006/wordprocessingDrawing" xmlns:w10="urn:schemas-microsoft-com:office:word" xmlns:w="http://schemas.openxmlformats.org/wordprocessingml/2006/main" xmlns:w14="http://schemas.microsoft.com/office/word/2010/wordml" xmlns:w15="http://schemas.microsoft.com/office/word/2012/wordml" xmlns:w16cid="http://schemas.microsoft.com/office/word/2016/wordml/cid" xmlns:w16se="http://schemas.microsoft.com/office/word/2015/wordml/symex" xmlns:wpg="http://schemas.microsoft.com/office/word/2010/wordprocessingGroup" xmlns:wpi="http://schemas.microsoft.com/office/word/2010/wordprocessingInk" xmlns:wne="http://schemas.microsoft.com/office/word/2006/wordml" xmlns:wps="http://schemas.microsoft.com/office/word/2010/wordprocessingShape" mc:Ignorable="w14 w15 w16se w16cid wp14">
   <w:abstractNum w:abstractNumId="0" w15:restartNumberingAfterBreak="0">
     <w:nsid w:val="6D617AC0"/>
     <w:multiLevelType w:val="hybridMultilevel"/>
@@ -45791,7 +45521,7 @@
 </file>
 
 <file path=word/styles.xml><?xml version="1.0" encoding="utf-8"?>
-<w:styles xmlns:mc="http://schemas.openxmlformats.org/markup-compatibility/2006" xmlns:r="http://schemas.openxmlformats.org/officeDocument/2006/relationships" xmlns:w="http://schemas.openxmlformats.org/wordprocessingml/2006/main" xmlns:w14="http://schemas.microsoft.com/office/word/2010/wordml" xmlns:w15="http://schemas.microsoft.com/office/word/2012/wordml" mc:Ignorable="w14 w15">
+<w:styles xmlns:mc="http://schemas.openxmlformats.org/markup-compatibility/2006" xmlns:r="http://schemas.openxmlformats.org/officeDocument/2006/relationships" xmlns:w="http://schemas.openxmlformats.org/wordprocessingml/2006/main" xmlns:w14="http://schemas.microsoft.com/office/word/2010/wordml" xmlns:w15="http://schemas.microsoft.com/office/word/2012/wordml" xmlns:w16cid="http://schemas.microsoft.com/office/word/2016/wordml/cid" xmlns:w16se="http://schemas.microsoft.com/office/word/2015/wordml/symex" mc:Ignorable="w14 w15 w16se w16cid">
   <w:docDefaults>
     <w:rPrDefault>
       <w:rPr>
@@ -45807,7 +45537,7 @@
       </w:pPr>
     </w:pPrDefault>
   </w:docDefaults>
-  <w:latentStyles w:defLockedState="0" w:defUIPriority="99" w:defSemiHidden="0" w:defUnhideWhenUsed="0" w:defQFormat="0" w:count="371">
+  <w:latentStyles w:defLockedState="0" w:defUIPriority="99" w:defSemiHidden="0" w:defUnhideWhenUsed="0" w:defQFormat="0" w:count="377">
     <w:lsdException w:name="Normal" w:uiPriority="0" w:qFormat="1"/>
     <w:lsdException w:name="heading 1" w:uiPriority="9" w:qFormat="1"/>
     <w:lsdException w:name="heading 2" w:semiHidden="1" w:uiPriority="9" w:unhideWhenUsed="1" w:qFormat="1"/>
@@ -45955,11 +45685,8 @@
     <w:lsdException w:name="Table 3D effects 3" w:semiHidden="1" w:unhideWhenUsed="1"/>
     <w:lsdException w:name="Table Contemporary" w:semiHidden="1" w:unhideWhenUsed="1"/>
     <w:lsdException w:name="Table Elegant" w:semiHidden="1" w:unhideWhenUsed="1"/>
-    <w:lsdException w:name="Table Professional" w:semiHidden="1" w:unhideWhenUsed="1"/>
     <w:lsdException w:name="Table Subtle 1" w:semiHidden="1" w:unhideWhenUsed="1"/>
     <w:lsdException w:name="Table Subtle 2" w:semiHidden="1" w:unhideWhenUsed="1"/>
-    <w:lsdException w:name="Table Web 1" w:semiHidden="1" w:unhideWhenUsed="1"/>
-    <w:lsdException w:name="Table Web 2" w:semiHidden="1" w:unhideWhenUsed="1"/>
     <w:lsdException w:name="Table Web 3" w:semiHidden="1" w:unhideWhenUsed="1"/>
     <w:lsdException w:name="Balloon Text" w:semiHidden="1" w:unhideWhenUsed="1"/>
     <w:lsdException w:name="Table Grid" w:uiPriority="39"/>
@@ -46179,18 +45906,24 @@
     <w:lsdException w:name="List Table 5 Dark Accent 6" w:uiPriority="50"/>
     <w:lsdException w:name="List Table 6 Colorful Accent 6" w:uiPriority="51"/>
     <w:lsdException w:name="List Table 7 Colorful Accent 6" w:uiPriority="52"/>
+    <w:lsdException w:name="Mention" w:semiHidden="1" w:unhideWhenUsed="1"/>
+    <w:lsdException w:name="Smart Hyperlink" w:semiHidden="1" w:unhideWhenUsed="1"/>
+    <w:lsdException w:name="Hashtag" w:semiHidden="1" w:unhideWhenUsed="1"/>
+    <w:lsdException w:name="Unresolved Mention" w:semiHidden="1" w:unhideWhenUsed="1"/>
+    <w:lsdException w:name="Smart Link" w:semiHidden="1" w:unhideWhenUsed="1"/>
+    <w:lsdException w:name="Smart Link Error" w:semiHidden="1" w:unhideWhenUsed="1"/>
   </w:latentStyles>
-  <w:style w:type="paragraph" w:default="1" w:styleId="a">
+  <w:style w:type="paragraph" w:default="1" w:styleId="Normal">
     <w:name w:val="Normal"/>
     <w:qFormat/>
   </w:style>
-  <w:style w:type="character" w:default="1" w:styleId="a0">
+  <w:style w:type="character" w:default="1" w:styleId="DefaultParagraphFont">
     <w:name w:val="Default Paragraph Font"/>
     <w:uiPriority w:val="1"/>
     <w:semiHidden/>
     <w:unhideWhenUsed/>
   </w:style>
-  <w:style w:type="table" w:default="1" w:styleId="a1">
+  <w:style w:type="table" w:default="1" w:styleId="TableNormal">
     <w:name w:val="Normal Table"/>
     <w:uiPriority w:val="99"/>
     <w:semiHidden/>
@@ -46205,16 +45938,16 @@
       </w:tblCellMar>
     </w:tblPr>
   </w:style>
-  <w:style w:type="numbering" w:default="1" w:styleId="a2">
+  <w:style w:type="numbering" w:default="1" w:styleId="NoList">
     <w:name w:val="No List"/>
     <w:uiPriority w:val="99"/>
     <w:semiHidden/>
     <w:unhideWhenUsed/>
   </w:style>
-  <w:style w:type="paragraph" w:styleId="a3">
+  <w:style w:type="paragraph" w:styleId="BalloonText">
     <w:name w:val="Balloon Text"/>
-    <w:basedOn w:val="a"/>
-    <w:link w:val="Char"/>
+    <w:basedOn w:val="Normal"/>
+    <w:link w:val="BalloonTextChar"/>
     <w:uiPriority w:val="99"/>
     <w:semiHidden/>
     <w:unhideWhenUsed/>
@@ -46228,10 +45961,10 @@
       <w:szCs w:val="18"/>
     </w:rPr>
   </w:style>
-  <w:style w:type="character" w:customStyle="1" w:styleId="Char">
-    <w:name w:val="批注框文本 Char"/>
-    <w:basedOn w:val="a0"/>
-    <w:link w:val="a3"/>
+  <w:style w:type="character" w:customStyle="1" w:styleId="BalloonTextChar">
+    <w:name w:val="Balloon Text Char"/>
+    <w:basedOn w:val="DefaultParagraphFont"/>
+    <w:link w:val="BalloonText"/>
     <w:uiPriority w:val="99"/>
     <w:semiHidden/>
     <w:rsid w:val="0098677F"/>
@@ -46241,9 +45974,9 @@
       <w:szCs w:val="18"/>
     </w:rPr>
   </w:style>
-  <w:style w:type="character" w:styleId="a4">
+  <w:style w:type="character" w:styleId="PlaceholderText">
     <w:name w:val="Placeholder Text"/>
-    <w:basedOn w:val="a0"/>
+    <w:basedOn w:val="DefaultParagraphFont"/>
     <w:uiPriority w:val="99"/>
     <w:semiHidden/>
     <w:rsid w:val="00680D38"/>
@@ -46251,9 +45984,9 @@
       <w:color w:val="808080"/>
     </w:rPr>
   </w:style>
-  <w:style w:type="paragraph" w:styleId="a5">
+  <w:style w:type="paragraph" w:styleId="ListParagraph">
     <w:name w:val="List Paragraph"/>
-    <w:basedOn w:val="a"/>
+    <w:basedOn w:val="Normal"/>
     <w:uiPriority w:val="34"/>
     <w:qFormat/>
     <w:rsid w:val="00657C42"/>
@@ -46262,10 +45995,10 @@
       <w:contextualSpacing/>
     </w:pPr>
   </w:style>
-  <w:style w:type="paragraph" w:styleId="a6">
+  <w:style w:type="paragraph" w:styleId="Header">
     <w:name w:val="header"/>
-    <w:basedOn w:val="a"/>
-    <w:link w:val="Char0"/>
+    <w:basedOn w:val="Normal"/>
+    <w:link w:val="HeaderChar"/>
     <w:uiPriority w:val="99"/>
     <w:unhideWhenUsed/>
     <w:rsid w:val="000C59FD"/>
@@ -46286,10 +46019,10 @@
       <w:szCs w:val="18"/>
     </w:rPr>
   </w:style>
-  <w:style w:type="character" w:customStyle="1" w:styleId="Char0">
-    <w:name w:val="页眉 Char"/>
-    <w:basedOn w:val="a0"/>
-    <w:link w:val="a6"/>
+  <w:style w:type="character" w:customStyle="1" w:styleId="HeaderChar">
+    <w:name w:val="Header Char"/>
+    <w:basedOn w:val="DefaultParagraphFont"/>
+    <w:link w:val="Header"/>
     <w:uiPriority w:val="99"/>
     <w:rsid w:val="000C59FD"/>
     <w:rPr>
@@ -46297,10 +46030,10 @@
       <w:szCs w:val="18"/>
     </w:rPr>
   </w:style>
-  <w:style w:type="paragraph" w:styleId="a7">
+  <w:style w:type="paragraph" w:styleId="Footer">
     <w:name w:val="footer"/>
-    <w:basedOn w:val="a"/>
-    <w:link w:val="Char1"/>
+    <w:basedOn w:val="Normal"/>
+    <w:link w:val="FooterChar"/>
     <w:uiPriority w:val="99"/>
     <w:unhideWhenUsed/>
     <w:rsid w:val="000C59FD"/>
@@ -46317,10 +46050,10 @@
       <w:szCs w:val="18"/>
     </w:rPr>
   </w:style>
-  <w:style w:type="character" w:customStyle="1" w:styleId="Char1">
-    <w:name w:val="页脚 Char"/>
-    <w:basedOn w:val="a0"/>
-    <w:link w:val="a7"/>
+  <w:style w:type="character" w:customStyle="1" w:styleId="FooterChar">
+    <w:name w:val="Footer Char"/>
+    <w:basedOn w:val="DefaultParagraphFont"/>
+    <w:link w:val="Footer"/>
     <w:uiPriority w:val="99"/>
     <w:rsid w:val="000C59FD"/>
     <w:rPr>

</xml_diff>

<commit_message>
Tolerance modification on SMO algorithm
</commit_message>
<xml_diff>
--- a/Chapter6/SVM.docx
+++ b/Chapter6/SVM.docx
@@ -39564,7 +39564,9 @@
       <w:pPr>
         <w:jc w:val="both"/>
         <w:rPr>
-          <w:sz w:val="24"/>
+          <w:iCs/>
+          <w:sz w:val="24"/>
+          <w:szCs w:val="24"/>
         </w:rPr>
       </w:pPr>
       <w:r>
@@ -39619,6 +39621,15 @@
           <w:sz w:val="24"/>
           <w:szCs w:val="24"/>
         </w:rPr>
+        <w:t>或等于</w:t>
+      </w:r>
+      <w:r>
+        <w:rPr>
+          <w:rFonts w:hint="eastAsia"/>
+          <w:iCs/>
+          <w:sz w:val="24"/>
+          <w:szCs w:val="24"/>
+        </w:rPr>
         <w:t>0</w:t>
       </w:r>
       <w:r>
@@ -39657,6 +39668,16 @@
         </w:rPr>
         <w:t>）里面的</w:t>
       </w:r>
+      <m:oMath>
+        <m:r>
+          <w:rPr>
+            <w:rFonts w:ascii="Cambria Math" w:hAnsi="Cambria Math"/>
+            <w:sz w:val="24"/>
+            <w:szCs w:val="24"/>
+          </w:rPr>
+          <m:t>A≤0</m:t>
+        </m:r>
+      </m:oMath>
       <w:r>
         <w:rPr>
           <w:rFonts w:hint="eastAsia"/>
@@ -39664,16 +39685,26 @@
           <w:sz w:val="24"/>
           <w:szCs w:val="24"/>
         </w:rPr>
-        <w:t>A</w:t>
-      </w:r>
-      <w:r>
+        <w:t>。</w:t>
+      </w:r>
+    </w:p>
+    <w:p>
+      <w:pPr>
+        <w:jc w:val="both"/>
         <w:rPr>
           <w:iCs/>
           <w:sz w:val="24"/>
           <w:szCs w:val="24"/>
         </w:rPr>
-        <w:t>&lt;0</w:t>
-      </w:r>
+      </w:pPr>
+    </w:p>
+    <w:p>
+      <w:pPr>
+        <w:jc w:val="both"/>
+        <w:rPr>
+          <w:sz w:val="24"/>
+        </w:rPr>
+      </w:pPr>
       <w:r>
         <w:rPr>
           <w:rFonts w:hint="eastAsia"/>
@@ -39681,8 +39712,18 @@
           <w:sz w:val="24"/>
           <w:szCs w:val="24"/>
         </w:rPr>
-        <w:t>，即等式（</w:t>
-      </w:r>
+        <w:t>当</w:t>
+      </w:r>
+      <m:oMath>
+        <m:r>
+          <w:rPr>
+            <w:rFonts w:ascii="Cambria Math" w:hAnsi="Cambria Math"/>
+            <w:sz w:val="24"/>
+            <w:szCs w:val="24"/>
+          </w:rPr>
+          <m:t>A&lt;0</m:t>
+        </m:r>
+      </m:oMath>
       <w:r>
         <w:rPr>
           <w:rFonts w:hint="eastAsia"/>
@@ -39690,6 +39731,24 @@
           <w:sz w:val="24"/>
           <w:szCs w:val="24"/>
         </w:rPr>
+        <w:t>时：</w:t>
+      </w:r>
+      <w:r>
+        <w:rPr>
+          <w:rFonts w:hint="eastAsia"/>
+          <w:iCs/>
+          <w:sz w:val="24"/>
+          <w:szCs w:val="24"/>
+        </w:rPr>
+        <w:t>即等式（</w:t>
+      </w:r>
+      <w:r>
+        <w:rPr>
+          <w:rFonts w:hint="eastAsia"/>
+          <w:iCs/>
+          <w:sz w:val="24"/>
+          <w:szCs w:val="24"/>
+        </w:rPr>
         <w:t>38</w:t>
       </w:r>
       <w:r>
@@ -39735,7 +39794,25 @@
           <w:sz w:val="24"/>
           <w:szCs w:val="24"/>
         </w:rPr>
-        <w:t>）里面的里面关于</w:t>
+        <w:t>）</w:t>
+      </w:r>
+      <w:r>
+        <w:rPr>
+          <w:rFonts w:hint="eastAsia"/>
+          <w:iCs/>
+          <w:sz w:val="24"/>
+          <w:szCs w:val="24"/>
+        </w:rPr>
+        <w:t>是</w:t>
+      </w:r>
+      <w:r>
+        <w:rPr>
+          <w:rFonts w:hint="eastAsia"/>
+          <w:iCs/>
+          <w:sz w:val="24"/>
+          <w:szCs w:val="24"/>
+        </w:rPr>
+        <w:t>关于</w:t>
       </w:r>
       <m:oMath>
         <m:sSub>
@@ -39773,7 +39850,21 @@
           <w:rFonts w:hint="eastAsia"/>
           <w:sz w:val="24"/>
         </w:rPr>
-        <w:t>的二次函数开口向下，在</w:t>
+        <w:t>的二次函数</w:t>
+      </w:r>
+      <w:r>
+        <w:rPr>
+          <w:rFonts w:hint="eastAsia"/>
+          <w:sz w:val="24"/>
+        </w:rPr>
+        <w:t>，并且</w:t>
+      </w:r>
+      <w:r>
+        <w:rPr>
+          <w:rFonts w:hint="eastAsia"/>
+          <w:sz w:val="24"/>
+        </w:rPr>
+        <w:t>开口向下，在</w:t>
       </w:r>
       <m:oMath>
         <m:sSub>
@@ -41674,6 +41765,7 @@
           <w:sz w:val="24"/>
           <w:szCs w:val="24"/>
         </w:rPr>
+        <w:lastRenderedPageBreak/>
         <w:t>所以</w:t>
       </w:r>
       <w:r>
@@ -41743,7 +41835,6 @@
           <w:sz w:val="24"/>
           <w:szCs w:val="24"/>
         </w:rPr>
-        <w:lastRenderedPageBreak/>
         <w:t>当</w:t>
       </w:r>
       <m:oMath>
@@ -44754,15 +44845,7 @@
             <w:sz w:val="24"/>
             <w:szCs w:val="24"/>
           </w:rPr>
-          <m:t>=</m:t>
-        </m:r>
-        <m:r>
-          <w:rPr>
-            <w:rFonts w:ascii="Cambria Math" w:hAnsi="Cambria Math"/>
-            <w:sz w:val="24"/>
-            <w:szCs w:val="24"/>
-          </w:rPr>
-          <m:t>-</m:t>
+          <m:t>=-</m:t>
         </m:r>
         <m:sSub>
           <m:sSubPr>
@@ -44833,16 +44916,7 @@
           <w:sz w:val="24"/>
           <w:szCs w:val="24"/>
         </w:rPr>
-        <w:t xml:space="preserve">                     </w:t>
-      </w:r>
-      <w:bookmarkStart w:id="0" w:name="_GoBack"/>
-      <w:bookmarkEnd w:id="0"/>
-      <w:r>
-        <w:rPr>
-          <w:sz w:val="24"/>
-          <w:szCs w:val="24"/>
-        </w:rPr>
-        <w:t xml:space="preserve">  </w:t>
+        <w:t xml:space="preserve">                       </w:t>
       </w:r>
       <m:oMath>
         <m:r>
@@ -45223,6 +45297,346 @@
           </m:sup>
         </m:sSubSup>
       </m:oMath>
+    </w:p>
+    <w:p>
+      <w:pPr>
+        <w:jc w:val="both"/>
+        <w:rPr>
+          <w:sz w:val="24"/>
+          <w:szCs w:val="24"/>
+        </w:rPr>
+      </w:pPr>
+    </w:p>
+    <w:p>
+      <w:pPr>
+        <w:jc w:val="both"/>
+        <w:rPr>
+          <w:rFonts w:hint="eastAsia"/>
+          <w:sz w:val="24"/>
+          <w:szCs w:val="24"/>
+        </w:rPr>
+      </w:pPr>
+      <w:r>
+        <w:rPr>
+          <w:rFonts w:hint="eastAsia"/>
+          <w:iCs/>
+          <w:sz w:val="24"/>
+          <w:szCs w:val="24"/>
+        </w:rPr>
+        <w:t>当</w:t>
+      </w:r>
+      <m:oMath>
+        <m:r>
+          <w:rPr>
+            <w:rFonts w:ascii="Cambria Math" w:hAnsi="Cambria Math"/>
+            <w:sz w:val="24"/>
+            <w:szCs w:val="24"/>
+          </w:rPr>
+          <m:t>A=0</m:t>
+        </m:r>
+      </m:oMath>
+      <w:r>
+        <w:rPr>
+          <w:rFonts w:hint="eastAsia"/>
+          <w:iCs/>
+          <w:sz w:val="24"/>
+          <w:szCs w:val="24"/>
+        </w:rPr>
+        <w:t>时：从等式（</w:t>
+      </w:r>
+      <w:r>
+        <w:rPr>
+          <w:rFonts w:hint="eastAsia"/>
+          <w:iCs/>
+          <w:sz w:val="24"/>
+          <w:szCs w:val="24"/>
+        </w:rPr>
+        <w:t>4</w:t>
+      </w:r>
+      <w:r>
+        <w:rPr>
+          <w:iCs/>
+          <w:sz w:val="24"/>
+          <w:szCs w:val="24"/>
+        </w:rPr>
+        <w:t>1</w:t>
+      </w:r>
+      <w:r>
+        <w:rPr>
+          <w:rFonts w:hint="eastAsia"/>
+          <w:iCs/>
+          <w:sz w:val="24"/>
+          <w:szCs w:val="24"/>
+        </w:rPr>
+        <w:t>）可知，即所选的样本</w:t>
+      </w:r>
+      <m:oMath>
+        <m:sSub>
+          <m:sSubPr>
+            <m:ctrlPr>
+              <w:rPr>
+                <w:rFonts w:ascii="Cambria Math" w:hAnsi="Cambria Math"/>
+                <w:i/>
+                <w:iCs/>
+                <w:sz w:val="24"/>
+                <w:szCs w:val="24"/>
+              </w:rPr>
+            </m:ctrlPr>
+          </m:sSubPr>
+          <m:e>
+            <m:r>
+              <w:rPr>
+                <w:rFonts w:ascii="Cambria Math" w:hAnsi="Cambria Math"/>
+                <w:sz w:val="24"/>
+                <w:szCs w:val="24"/>
+              </w:rPr>
+              <m:t>x</m:t>
+            </m:r>
+          </m:e>
+          <m:sub>
+            <m:r>
+              <w:rPr>
+                <w:rFonts w:ascii="Cambria Math" w:hAnsi="Cambria Math"/>
+                <w:sz w:val="24"/>
+                <w:szCs w:val="24"/>
+              </w:rPr>
+              <m:t>i</m:t>
+            </m:r>
+          </m:sub>
+        </m:sSub>
+      </m:oMath>
+      <w:r>
+        <w:rPr>
+          <w:rFonts w:hint="eastAsia"/>
+          <w:iCs/>
+          <w:sz w:val="24"/>
+          <w:szCs w:val="24"/>
+        </w:rPr>
+        <w:t>与</w:t>
+      </w:r>
+      <m:oMath>
+        <m:sSub>
+          <m:sSubPr>
+            <m:ctrlPr>
+              <w:rPr>
+                <w:rFonts w:ascii="Cambria Math" w:hAnsi="Cambria Math"/>
+                <w:i/>
+                <w:iCs/>
+                <w:sz w:val="24"/>
+                <w:szCs w:val="24"/>
+              </w:rPr>
+            </m:ctrlPr>
+          </m:sSubPr>
+          <m:e>
+            <m:r>
+              <w:rPr>
+                <w:rFonts w:ascii="Cambria Math" w:hAnsi="Cambria Math"/>
+                <w:sz w:val="24"/>
+                <w:szCs w:val="24"/>
+              </w:rPr>
+              <m:t>x</m:t>
+            </m:r>
+          </m:e>
+          <m:sub>
+            <m:r>
+              <w:rPr>
+                <w:rFonts w:ascii="Cambria Math" w:hAnsi="Cambria Math" w:hint="eastAsia"/>
+                <w:sz w:val="24"/>
+                <w:szCs w:val="24"/>
+              </w:rPr>
+              <m:t>j</m:t>
+            </m:r>
+          </m:sub>
+        </m:sSub>
+      </m:oMath>
+      <w:r>
+        <w:rPr>
+          <w:rFonts w:hint="eastAsia"/>
+          <w:iCs/>
+          <w:sz w:val="24"/>
+          <w:szCs w:val="24"/>
+        </w:rPr>
+        <w:t>重合，有</w:t>
+      </w:r>
+      <m:oMath>
+        <m:sSub>
+          <m:sSubPr>
+            <m:ctrlPr>
+              <w:rPr>
+                <w:rFonts w:ascii="Cambria Math" w:hAnsi="Cambria Math"/>
+                <w:i/>
+                <w:iCs/>
+                <w:sz w:val="24"/>
+                <w:szCs w:val="24"/>
+              </w:rPr>
+            </m:ctrlPr>
+          </m:sSubPr>
+          <m:e>
+            <m:r>
+              <w:rPr>
+                <w:rFonts w:ascii="Cambria Math" w:hAnsi="Cambria Math"/>
+                <w:sz w:val="24"/>
+                <w:szCs w:val="24"/>
+              </w:rPr>
+              <m:t>x</m:t>
+            </m:r>
+          </m:e>
+          <m:sub>
+            <m:r>
+              <w:rPr>
+                <w:rFonts w:ascii="Cambria Math" w:hAnsi="Cambria Math"/>
+                <w:sz w:val="24"/>
+                <w:szCs w:val="24"/>
+              </w:rPr>
+              <m:t>i</m:t>
+            </m:r>
+          </m:sub>
+        </m:sSub>
+        <m:r>
+          <w:rPr>
+            <w:rFonts w:ascii="Cambria Math" w:hAnsi="Cambria Math"/>
+            <w:sz w:val="24"/>
+            <w:szCs w:val="24"/>
+          </w:rPr>
+          <m:t>=</m:t>
+        </m:r>
+        <m:sSub>
+          <m:sSubPr>
+            <m:ctrlPr>
+              <w:rPr>
+                <w:rFonts w:ascii="Cambria Math" w:hAnsi="Cambria Math"/>
+                <w:i/>
+                <w:iCs/>
+                <w:sz w:val="24"/>
+                <w:szCs w:val="24"/>
+              </w:rPr>
+            </m:ctrlPr>
+          </m:sSubPr>
+          <m:e>
+            <m:r>
+              <w:rPr>
+                <w:rFonts w:ascii="Cambria Math" w:hAnsi="Cambria Math"/>
+                <w:sz w:val="24"/>
+                <w:szCs w:val="24"/>
+              </w:rPr>
+              <m:t>x</m:t>
+            </m:r>
+          </m:e>
+          <m:sub>
+            <m:r>
+              <w:rPr>
+                <w:rFonts w:ascii="Cambria Math" w:hAnsi="Cambria Math"/>
+                <w:sz w:val="24"/>
+                <w:szCs w:val="24"/>
+              </w:rPr>
+              <m:t>j</m:t>
+            </m:r>
+          </m:sub>
+        </m:sSub>
+      </m:oMath>
+      <w:r>
+        <w:rPr>
+          <w:rFonts w:hint="eastAsia"/>
+          <w:iCs/>
+          <w:sz w:val="24"/>
+          <w:szCs w:val="24"/>
+        </w:rPr>
+        <w:t>。即等式（</w:t>
+      </w:r>
+      <w:r>
+        <w:rPr>
+          <w:rFonts w:hint="eastAsia"/>
+          <w:iCs/>
+          <w:sz w:val="24"/>
+          <w:szCs w:val="24"/>
+        </w:rPr>
+        <w:t>38</w:t>
+      </w:r>
+      <w:r>
+        <w:rPr>
+          <w:rFonts w:hint="eastAsia"/>
+          <w:iCs/>
+          <w:sz w:val="24"/>
+          <w:szCs w:val="24"/>
+        </w:rPr>
+        <w:t>）或者（</w:t>
+      </w:r>
+      <w:r>
+        <w:rPr>
+          <w:rFonts w:hint="eastAsia"/>
+          <w:iCs/>
+          <w:sz w:val="24"/>
+          <w:szCs w:val="24"/>
+        </w:rPr>
+        <w:t>39</w:t>
+      </w:r>
+      <w:r>
+        <w:rPr>
+          <w:rFonts w:hint="eastAsia"/>
+          <w:iCs/>
+          <w:sz w:val="24"/>
+          <w:szCs w:val="24"/>
+        </w:rPr>
+        <w:t>）或者（</w:t>
+      </w:r>
+      <w:r>
+        <w:rPr>
+          <w:rFonts w:hint="eastAsia"/>
+          <w:iCs/>
+          <w:sz w:val="24"/>
+          <w:szCs w:val="24"/>
+        </w:rPr>
+        <w:t>19</w:t>
+      </w:r>
+      <w:r>
+        <w:rPr>
+          <w:rFonts w:hint="eastAsia"/>
+          <w:iCs/>
+          <w:sz w:val="24"/>
+          <w:szCs w:val="24"/>
+        </w:rPr>
+        <w:t>）是关于</w:t>
+      </w:r>
+      <m:oMath>
+        <m:sSub>
+          <m:sSubPr>
+            <m:ctrlPr>
+              <w:rPr>
+                <w:rFonts w:ascii="Cambria Math" w:hAnsi="Cambria Math"/>
+                <w:i/>
+                <w:sz w:val="24"/>
+              </w:rPr>
+            </m:ctrlPr>
+          </m:sSubPr>
+          <m:e>
+            <m:r>
+              <w:rPr>
+                <w:rFonts w:ascii="Cambria Math" w:hAnsi="Cambria Math"/>
+                <w:sz w:val="24"/>
+              </w:rPr>
+              <m:t>α</m:t>
+            </m:r>
+          </m:e>
+          <m:sub>
+            <m:r>
+              <w:rPr>
+                <w:rFonts w:ascii="Cambria Math" w:hAnsi="Cambria Math"/>
+                <w:sz w:val="24"/>
+              </w:rPr>
+              <m:t>i</m:t>
+            </m:r>
+          </m:sub>
+        </m:sSub>
+      </m:oMath>
+      <w:r>
+        <w:rPr>
+          <w:rFonts w:hint="eastAsia"/>
+          <w:sz w:val="24"/>
+        </w:rPr>
+        <w:t>的一次函数</w:t>
+      </w:r>
+      <w:bookmarkStart w:id="0" w:name="_GoBack"/>
+      <w:bookmarkEnd w:id="0"/>
     </w:p>
     <w:p>
       <w:pPr>
@@ -45685,8 +46099,11 @@
     <w:lsdException w:name="Table 3D effects 3" w:semiHidden="1" w:unhideWhenUsed="1"/>
     <w:lsdException w:name="Table Contemporary" w:semiHidden="1" w:unhideWhenUsed="1"/>
     <w:lsdException w:name="Table Elegant" w:semiHidden="1" w:unhideWhenUsed="1"/>
+    <w:lsdException w:name="Table Professional" w:semiHidden="1" w:unhideWhenUsed="1"/>
     <w:lsdException w:name="Table Subtle 1" w:semiHidden="1" w:unhideWhenUsed="1"/>
     <w:lsdException w:name="Table Subtle 2" w:semiHidden="1" w:unhideWhenUsed="1"/>
+    <w:lsdException w:name="Table Web 1" w:semiHidden="1" w:unhideWhenUsed="1"/>
+    <w:lsdException w:name="Table Web 2" w:semiHidden="1" w:unhideWhenUsed="1"/>
     <w:lsdException w:name="Table Web 3" w:semiHidden="1" w:unhideWhenUsed="1"/>
     <w:lsdException w:name="Balloon Text" w:semiHidden="1" w:unhideWhenUsed="1"/>
     <w:lsdException w:name="Table Grid" w:uiPriority="39"/>

</xml_diff>

<commit_message>
Continue to work on the SMO algorithm source code
</commit_message>
<xml_diff>
--- a/Chapter6/SVM.docx
+++ b/Chapter6/SVM.docx
@@ -397,6 +397,7 @@
           <m:t xml:space="preserve"> ϵ {-1, +1}</m:t>
         </m:r>
       </m:oMath>
+      <w:proofErr w:type="gramStart"/>
       <w:r>
         <w:rPr>
           <w:sz w:val="24"/>
@@ -412,6 +413,7 @@
         </w:rPr>
         <w:t>如下图所以可以有多个超平面将其分开</w:t>
       </w:r>
+      <w:proofErr w:type="gramEnd"/>
     </w:p>
     <w:p>
       <w:pPr>
@@ -23624,6 +23626,8 @@
           <w:szCs w:val="24"/>
         </w:rPr>
       </w:pPr>
+      <w:bookmarkStart w:id="0" w:name="_GoBack"/>
+      <w:bookmarkEnd w:id="0"/>
     </w:p>
     <w:p>
       <w:pPr>
@@ -23632,36 +23636,13 @@
           <w:szCs w:val="24"/>
         </w:rPr>
       </w:pPr>
-    </w:p>
-    <w:p>
-      <w:pPr>
-        <w:rPr>
-          <w:sz w:val="24"/>
-          <w:szCs w:val="24"/>
-        </w:rPr>
-      </w:pPr>
-    </w:p>
-    <w:p>
-      <w:pPr>
-        <w:rPr>
-          <w:sz w:val="24"/>
-          <w:szCs w:val="24"/>
-        </w:rPr>
-      </w:pPr>
-    </w:p>
-    <w:p>
-      <w:pPr>
-        <w:rPr>
-          <w:sz w:val="24"/>
-          <w:szCs w:val="24"/>
-        </w:rPr>
-      </w:pPr>
-      <w:r>
-        <w:rPr>
-          <w:rFonts w:hint="eastAsia"/>
-          <w:sz w:val="24"/>
-          <w:szCs w:val="24"/>
-        </w:rPr>
+      <w:r>
+        <w:rPr>
+          <w:rFonts w:hint="eastAsia"/>
+          <w:sz w:val="24"/>
+          <w:szCs w:val="24"/>
+        </w:rPr>
+        <w:lastRenderedPageBreak/>
         <w:t>下面我们来看</w:t>
       </w:r>
       <w:r>
@@ -29413,7 +29394,6 @@
               <w:sz w:val="24"/>
               <w:szCs w:val="24"/>
             </w:rPr>
-            <w:lastRenderedPageBreak/>
             <m:t>λ</m:t>
           </m:r>
           <m:r>
@@ -29580,6 +29560,7 @@
           <w:sz w:val="24"/>
           <w:szCs w:val="24"/>
         </w:rPr>
+        <w:lastRenderedPageBreak/>
         <w:t>将等式（</w:t>
       </w:r>
       <w:r>
@@ -35897,7 +35878,6 @@
           <w:sz w:val="24"/>
           <w:szCs w:val="24"/>
         </w:rPr>
-        <w:lastRenderedPageBreak/>
         <w:t>因为等式（</w:t>
       </w:r>
       <w:r>
@@ -36455,6 +36435,7 @@
           <w:sz w:val="24"/>
           <w:szCs w:val="24"/>
         </w:rPr>
+        <w:lastRenderedPageBreak/>
         <w:t>将等式（</w:t>
       </w:r>
       <w:r>
@@ -39639,7 +39620,16 @@
           <w:sz w:val="24"/>
           <w:szCs w:val="24"/>
         </w:rPr>
-        <w:t>，及</w:t>
+        <w:t>，</w:t>
+      </w:r>
+      <w:r>
+        <w:rPr>
+          <w:rFonts w:hint="eastAsia"/>
+          <w:iCs/>
+          <w:sz w:val="24"/>
+          <w:szCs w:val="24"/>
+        </w:rPr>
+        <w:t>即</w:t>
       </w:r>
       <w:r>
         <w:rPr>
@@ -41765,7 +41755,6 @@
           <w:sz w:val="24"/>
           <w:szCs w:val="24"/>
         </w:rPr>
-        <w:lastRenderedPageBreak/>
         <w:t>所以</w:t>
       </w:r>
       <w:r>
@@ -42423,6 +42412,7 @@
           <w:sz w:val="24"/>
           <w:szCs w:val="24"/>
         </w:rPr>
+        <w:lastRenderedPageBreak/>
         <w:t>当</w:t>
       </w:r>
       <m:oMath>
@@ -45235,7 +45225,23 @@
           <w:sz w:val="24"/>
           <w:szCs w:val="24"/>
         </w:rPr>
-        <w:t>）（</w:t>
+        <w:t>）</w:t>
+      </w:r>
+      <w:r>
+        <w:rPr>
+          <w:rFonts w:hint="eastAsia"/>
+          <w:sz w:val="24"/>
+          <w:szCs w:val="24"/>
+        </w:rPr>
+        <w:t>或者</w:t>
+      </w:r>
+      <w:r>
+        <w:rPr>
+          <w:rFonts w:hint="eastAsia"/>
+          <w:sz w:val="24"/>
+          <w:szCs w:val="24"/>
+        </w:rPr>
+        <w:t>（</w:t>
       </w:r>
       <w:r>
         <w:rPr>
@@ -45311,9 +45317,7 @@
       <w:pPr>
         <w:jc w:val="both"/>
         <w:rPr>
-          <w:rFonts w:hint="eastAsia"/>
-          <w:sz w:val="24"/>
-          <w:szCs w:val="24"/>
+          <w:sz w:val="24"/>
         </w:rPr>
       </w:pPr>
       <w:r>
@@ -45635,8 +45639,1546 @@
         </w:rPr>
         <w:t>的一次函数</w:t>
       </w:r>
-      <w:bookmarkStart w:id="0" w:name="_GoBack"/>
-      <w:bookmarkEnd w:id="0"/>
+      <w:r>
+        <w:rPr>
+          <w:rFonts w:hint="eastAsia"/>
+          <w:sz w:val="24"/>
+        </w:rPr>
+        <w:t>。</w:t>
+      </w:r>
+    </w:p>
+    <w:p>
+      <w:pPr>
+        <w:jc w:val="both"/>
+        <w:rPr>
+          <w:sz w:val="24"/>
+          <w:szCs w:val="24"/>
+        </w:rPr>
+      </w:pPr>
+      <w:r>
+        <w:rPr>
+          <w:rFonts w:hint="eastAsia"/>
+          <w:sz w:val="24"/>
+        </w:rPr>
+        <w:t>所以当等式（</w:t>
+      </w:r>
+      <w:r>
+        <w:rPr>
+          <w:rFonts w:hint="eastAsia"/>
+          <w:sz w:val="24"/>
+        </w:rPr>
+        <w:t>3</w:t>
+      </w:r>
+      <w:r>
+        <w:rPr>
+          <w:sz w:val="24"/>
+        </w:rPr>
+        <w:t>8</w:t>
+      </w:r>
+      <w:r>
+        <w:rPr>
+          <w:rFonts w:hint="eastAsia"/>
+          <w:sz w:val="24"/>
+        </w:rPr>
+        <w:t>），（</w:t>
+      </w:r>
+      <w:r>
+        <w:rPr>
+          <w:rFonts w:hint="eastAsia"/>
+          <w:sz w:val="24"/>
+        </w:rPr>
+        <w:t>3</w:t>
+      </w:r>
+      <w:r>
+        <w:rPr>
+          <w:sz w:val="24"/>
+        </w:rPr>
+        <w:t>9</w:t>
+      </w:r>
+      <w:r>
+        <w:rPr>
+          <w:rFonts w:hint="eastAsia"/>
+          <w:sz w:val="24"/>
+        </w:rPr>
+        <w:t>）里面的蓝色部分，或者等式（</w:t>
+      </w:r>
+      <w:r>
+        <w:rPr>
+          <w:rFonts w:hint="eastAsia"/>
+          <w:sz w:val="24"/>
+        </w:rPr>
+        <w:t>1</w:t>
+      </w:r>
+      <w:r>
+        <w:rPr>
+          <w:sz w:val="24"/>
+        </w:rPr>
+        <w:t>9</w:t>
+      </w:r>
+      <w:r>
+        <w:rPr>
+          <w:rFonts w:hint="eastAsia"/>
+          <w:sz w:val="24"/>
+        </w:rPr>
+        <w:t>）里的</w:t>
+      </w:r>
+      <m:oMath>
+        <m:r>
+          <w:rPr>
+            <w:rFonts w:ascii="Cambria Math" w:hAnsi="Cambria Math"/>
+            <w:sz w:val="24"/>
+            <w:szCs w:val="24"/>
+          </w:rPr>
+          <m:t>B&gt;0</m:t>
+        </m:r>
+      </m:oMath>
+      <w:r>
+        <w:rPr>
+          <w:rFonts w:hint="eastAsia"/>
+          <w:sz w:val="24"/>
+          <w:szCs w:val="24"/>
+        </w:rPr>
+        <w:t>时：</w:t>
+      </w:r>
+    </w:p>
+    <w:p>
+      <w:pPr>
+        <w:jc w:val="both"/>
+        <w:rPr>
+          <w:i/>
+          <w:sz w:val="24"/>
+          <w:szCs w:val="24"/>
+        </w:rPr>
+      </w:pPr>
+      <m:oMathPara>
+        <m:oMath>
+          <m:sSubSup>
+            <m:sSubSupPr>
+              <m:ctrlPr>
+                <w:rPr>
+                  <w:rFonts w:ascii="Cambria Math" w:hAnsi="Cambria Math"/>
+                  <w:i/>
+                  <w:sz w:val="24"/>
+                  <w:szCs w:val="24"/>
+                </w:rPr>
+              </m:ctrlPr>
+            </m:sSubSupPr>
+            <m:e>
+              <m:r>
+                <w:rPr>
+                  <w:rFonts w:ascii="Cambria Math" w:hAnsi="Cambria Math"/>
+                  <w:sz w:val="24"/>
+                  <w:szCs w:val="24"/>
+                </w:rPr>
+                <m:t>α</m:t>
+              </m:r>
+            </m:e>
+            <m:sub>
+              <m:r>
+                <w:rPr>
+                  <w:rFonts w:ascii="Cambria Math" w:hAnsi="Cambria Math"/>
+                  <w:sz w:val="24"/>
+                  <w:szCs w:val="24"/>
+                </w:rPr>
+                <m:t>i</m:t>
+              </m:r>
+            </m:sub>
+            <m:sup>
+              <m:r>
+                <w:rPr>
+                  <w:rFonts w:ascii="Cambria Math" w:hAnsi="Cambria Math"/>
+                  <w:sz w:val="24"/>
+                  <w:szCs w:val="24"/>
+                </w:rPr>
+                <m:t>new</m:t>
+              </m:r>
+            </m:sup>
+          </m:sSubSup>
+          <m:r>
+            <w:rPr>
+              <w:rFonts w:ascii="Cambria Math" w:hAnsi="Cambria Math" w:hint="eastAsia"/>
+              <w:sz w:val="24"/>
+              <w:szCs w:val="24"/>
+            </w:rPr>
+            <m:t>=</m:t>
+          </m:r>
+          <m:r>
+            <w:rPr>
+              <w:rFonts w:ascii="Cambria Math" w:hAnsi="Cambria Math"/>
+              <w:sz w:val="24"/>
+              <w:szCs w:val="24"/>
+            </w:rPr>
+            <m:t>H           ⋯⋯(49)</m:t>
+          </m:r>
+        </m:oMath>
+      </m:oMathPara>
+    </w:p>
+    <w:p>
+      <w:pPr>
+        <w:jc w:val="both"/>
+        <w:rPr>
+          <w:sz w:val="24"/>
+          <w:szCs w:val="24"/>
+        </w:rPr>
+      </w:pPr>
+      <w:r>
+        <w:rPr>
+          <w:rFonts w:hint="eastAsia"/>
+          <w:sz w:val="24"/>
+          <w:szCs w:val="24"/>
+        </w:rPr>
+        <w:t>其中：</w:t>
+      </w:r>
+    </w:p>
+    <w:p>
+      <w:pPr>
+        <w:jc w:val="both"/>
+        <w:rPr>
+          <w:sz w:val="24"/>
+          <w:szCs w:val="24"/>
+        </w:rPr>
+      </w:pPr>
+      <w:r>
+        <w:rPr>
+          <w:rFonts w:hint="eastAsia"/>
+          <w:sz w:val="24"/>
+          <w:szCs w:val="24"/>
+        </w:rPr>
+        <w:t>当</w:t>
+      </w:r>
+      <m:oMath>
+        <m:sSub>
+          <m:sSubPr>
+            <m:ctrlPr>
+              <w:rPr>
+                <w:rFonts w:ascii="Cambria Math" w:hAnsi="Cambria Math"/>
+                <w:i/>
+                <w:sz w:val="24"/>
+                <w:szCs w:val="24"/>
+              </w:rPr>
+            </m:ctrlPr>
+          </m:sSubPr>
+          <m:e>
+            <m:r>
+              <w:rPr>
+                <w:rFonts w:ascii="Cambria Math" w:hAnsi="Cambria Math"/>
+                <w:sz w:val="24"/>
+                <w:szCs w:val="24"/>
+              </w:rPr>
+              <m:t>y</m:t>
+            </m:r>
+          </m:e>
+          <m:sub>
+            <m:r>
+              <w:rPr>
+                <w:rFonts w:ascii="Cambria Math" w:hAnsi="Cambria Math"/>
+                <w:sz w:val="24"/>
+                <w:szCs w:val="24"/>
+              </w:rPr>
+              <m:t>i</m:t>
+            </m:r>
+          </m:sub>
+        </m:sSub>
+        <m:r>
+          <w:rPr>
+            <w:rFonts w:ascii="Cambria Math" w:hAnsi="Cambria Math"/>
+            <w:sz w:val="24"/>
+            <w:szCs w:val="24"/>
+          </w:rPr>
+          <m:t>=</m:t>
+        </m:r>
+        <m:sSub>
+          <m:sSubPr>
+            <m:ctrlPr>
+              <w:rPr>
+                <w:rFonts w:ascii="Cambria Math" w:hAnsi="Cambria Math"/>
+                <w:i/>
+                <w:sz w:val="24"/>
+                <w:szCs w:val="24"/>
+              </w:rPr>
+            </m:ctrlPr>
+          </m:sSubPr>
+          <m:e>
+            <m:r>
+              <w:rPr>
+                <w:rFonts w:ascii="Cambria Math" w:hAnsi="Cambria Math"/>
+                <w:sz w:val="24"/>
+                <w:szCs w:val="24"/>
+              </w:rPr>
+              <m:t>y</m:t>
+            </m:r>
+          </m:e>
+          <m:sub>
+            <m:r>
+              <w:rPr>
+                <w:rFonts w:ascii="Cambria Math" w:hAnsi="Cambria Math"/>
+                <w:sz w:val="24"/>
+                <w:szCs w:val="24"/>
+              </w:rPr>
+              <m:t>j</m:t>
+            </m:r>
+          </m:sub>
+        </m:sSub>
+      </m:oMath>
+      <w:r>
+        <w:rPr>
+          <w:rFonts w:hint="eastAsia"/>
+          <w:sz w:val="24"/>
+          <w:szCs w:val="24"/>
+        </w:rPr>
+        <w:t>时</w:t>
+      </w:r>
+      <m:oMath>
+        <m:r>
+          <w:rPr>
+            <w:rFonts w:ascii="Cambria Math" w:hAnsi="Cambria Math"/>
+            <w:sz w:val="24"/>
+            <w:szCs w:val="24"/>
+          </w:rPr>
+          <m:t xml:space="preserve"> </m:t>
+        </m:r>
+      </m:oMath>
+      <w:r>
+        <w:rPr>
+          <w:sz w:val="24"/>
+          <w:szCs w:val="24"/>
+        </w:rPr>
+        <w:t xml:space="preserve">:                                         </w:t>
+      </w:r>
+      <m:oMath>
+        <m:r>
+          <w:rPr>
+            <w:rFonts w:ascii="Cambria Math" w:hAnsi="Cambria Math"/>
+            <w:sz w:val="24"/>
+            <w:szCs w:val="24"/>
+          </w:rPr>
+          <m:t xml:space="preserve">H= </m:t>
+        </m:r>
+        <m:r>
+          <m:rPr>
+            <m:sty m:val="p"/>
+          </m:rPr>
+          <w:rPr>
+            <w:rFonts w:ascii="Cambria Math" w:hAnsi="Cambria Math"/>
+            <w:sz w:val="24"/>
+            <w:szCs w:val="24"/>
+          </w:rPr>
+          <m:t>min⁡(</m:t>
+        </m:r>
+        <m:sSubSup>
+          <m:sSubSupPr>
+            <m:ctrlPr>
+              <w:rPr>
+                <w:rFonts w:ascii="Cambria Math" w:hAnsi="Cambria Math"/>
+                <w:i/>
+                <w:sz w:val="24"/>
+                <w:szCs w:val="24"/>
+              </w:rPr>
+            </m:ctrlPr>
+          </m:sSubSupPr>
+          <m:e>
+            <m:r>
+              <w:rPr>
+                <w:rFonts w:ascii="Cambria Math" w:hAnsi="Cambria Math"/>
+                <w:sz w:val="24"/>
+                <w:szCs w:val="24"/>
+              </w:rPr>
+              <m:t>α</m:t>
+            </m:r>
+          </m:e>
+          <m:sub>
+            <m:r>
+              <w:rPr>
+                <w:rFonts w:ascii="Cambria Math" w:hAnsi="Cambria Math"/>
+                <w:sz w:val="24"/>
+                <w:szCs w:val="24"/>
+              </w:rPr>
+              <m:t>i</m:t>
+            </m:r>
+          </m:sub>
+          <m:sup>
+            <m:r>
+              <w:rPr>
+                <w:rFonts w:ascii="Cambria Math" w:hAnsi="Cambria Math"/>
+                <w:sz w:val="24"/>
+                <w:szCs w:val="24"/>
+              </w:rPr>
+              <m:t>old</m:t>
+            </m:r>
+          </m:sup>
+        </m:sSubSup>
+        <m:r>
+          <w:rPr>
+            <w:rFonts w:ascii="Cambria Math" w:hAnsi="Cambria Math" w:hint="eastAsia"/>
+            <w:sz w:val="24"/>
+            <w:szCs w:val="24"/>
+          </w:rPr>
+          <m:t>+</m:t>
+        </m:r>
+        <m:sSubSup>
+          <m:sSubSupPr>
+            <m:ctrlPr>
+              <w:rPr>
+                <w:rFonts w:ascii="Cambria Math" w:hAnsi="Cambria Math"/>
+                <w:i/>
+                <w:sz w:val="24"/>
+                <w:szCs w:val="24"/>
+              </w:rPr>
+            </m:ctrlPr>
+          </m:sSubSupPr>
+          <m:e>
+            <m:r>
+              <w:rPr>
+                <w:rFonts w:ascii="Cambria Math" w:hAnsi="Cambria Math"/>
+                <w:sz w:val="24"/>
+                <w:szCs w:val="24"/>
+              </w:rPr>
+              <m:t>α</m:t>
+            </m:r>
+          </m:e>
+          <m:sub>
+            <m:r>
+              <w:rPr>
+                <w:rFonts w:ascii="Cambria Math" w:hAnsi="Cambria Math"/>
+                <w:sz w:val="24"/>
+                <w:szCs w:val="24"/>
+              </w:rPr>
+              <m:t>j</m:t>
+            </m:r>
+          </m:sub>
+          <m:sup>
+            <m:r>
+              <w:rPr>
+                <w:rFonts w:ascii="Cambria Math" w:hAnsi="Cambria Math"/>
+                <w:sz w:val="24"/>
+                <w:szCs w:val="24"/>
+              </w:rPr>
+              <m:t>old</m:t>
+            </m:r>
+          </m:sup>
+        </m:sSubSup>
+        <m:r>
+          <w:rPr>
+            <w:rFonts w:ascii="Cambria Math" w:hAnsi="Cambria Math"/>
+            <w:sz w:val="24"/>
+            <w:szCs w:val="24"/>
+          </w:rPr>
+          <m:t>, D)</m:t>
+        </m:r>
+      </m:oMath>
+    </w:p>
+    <w:p>
+      <w:pPr>
+        <w:jc w:val="both"/>
+        <w:rPr>
+          <w:sz w:val="24"/>
+          <w:szCs w:val="24"/>
+        </w:rPr>
+      </w:pPr>
+      <w:r>
+        <w:rPr>
+          <w:rFonts w:hint="eastAsia"/>
+          <w:sz w:val="24"/>
+          <w:szCs w:val="24"/>
+        </w:rPr>
+        <w:t>当</w:t>
+      </w:r>
+      <m:oMath>
+        <m:sSub>
+          <m:sSubPr>
+            <m:ctrlPr>
+              <w:rPr>
+                <w:rFonts w:ascii="Cambria Math" w:hAnsi="Cambria Math"/>
+                <w:i/>
+                <w:sz w:val="24"/>
+                <w:szCs w:val="24"/>
+              </w:rPr>
+            </m:ctrlPr>
+          </m:sSubPr>
+          <m:e>
+            <m:r>
+              <w:rPr>
+                <w:rFonts w:ascii="Cambria Math" w:hAnsi="Cambria Math"/>
+                <w:sz w:val="24"/>
+                <w:szCs w:val="24"/>
+              </w:rPr>
+              <m:t>y</m:t>
+            </m:r>
+          </m:e>
+          <m:sub>
+            <m:r>
+              <w:rPr>
+                <w:rFonts w:ascii="Cambria Math" w:hAnsi="Cambria Math"/>
+                <w:sz w:val="24"/>
+                <w:szCs w:val="24"/>
+              </w:rPr>
+              <m:t>i</m:t>
+            </m:r>
+          </m:sub>
+        </m:sSub>
+        <m:r>
+          <w:rPr>
+            <w:rFonts w:ascii="Cambria Math" w:hAnsi="Cambria Math"/>
+            <w:sz w:val="24"/>
+            <w:szCs w:val="24"/>
+          </w:rPr>
+          <m:t>=-</m:t>
+        </m:r>
+        <m:sSub>
+          <m:sSubPr>
+            <m:ctrlPr>
+              <w:rPr>
+                <w:rFonts w:ascii="Cambria Math" w:hAnsi="Cambria Math"/>
+                <w:i/>
+                <w:sz w:val="24"/>
+                <w:szCs w:val="24"/>
+              </w:rPr>
+            </m:ctrlPr>
+          </m:sSubPr>
+          <m:e>
+            <m:r>
+              <w:rPr>
+                <w:rFonts w:ascii="Cambria Math" w:hAnsi="Cambria Math"/>
+                <w:sz w:val="24"/>
+                <w:szCs w:val="24"/>
+              </w:rPr>
+              <m:t>y</m:t>
+            </m:r>
+          </m:e>
+          <m:sub>
+            <m:r>
+              <w:rPr>
+                <w:rFonts w:ascii="Cambria Math" w:hAnsi="Cambria Math"/>
+                <w:sz w:val="24"/>
+                <w:szCs w:val="24"/>
+              </w:rPr>
+              <m:t>j</m:t>
+            </m:r>
+          </m:sub>
+        </m:sSub>
+      </m:oMath>
+      <w:r>
+        <w:rPr>
+          <w:rFonts w:hint="eastAsia"/>
+          <w:sz w:val="24"/>
+          <w:szCs w:val="24"/>
+        </w:rPr>
+        <w:t>时：</w:t>
+      </w:r>
+      <w:r>
+        <w:rPr>
+          <w:rFonts w:hint="eastAsia"/>
+          <w:sz w:val="24"/>
+          <w:szCs w:val="24"/>
+        </w:rPr>
+        <w:t xml:space="preserve">   </w:t>
+      </w:r>
+      <w:r>
+        <w:rPr>
+          <w:sz w:val="24"/>
+          <w:szCs w:val="24"/>
+        </w:rPr>
+        <w:t xml:space="preserve">     </w:t>
+      </w:r>
+      <w:r>
+        <w:rPr>
+          <w:rFonts w:hint="eastAsia"/>
+          <w:sz w:val="24"/>
+          <w:szCs w:val="24"/>
+        </w:rPr>
+        <w:t xml:space="preserve"> </w:t>
+      </w:r>
+      <w:r>
+        <w:rPr>
+          <w:sz w:val="24"/>
+          <w:szCs w:val="24"/>
+        </w:rPr>
+        <w:t xml:space="preserve">                  </w:t>
+      </w:r>
+      <m:oMath>
+        <m:r>
+          <w:rPr>
+            <w:rFonts w:ascii="Cambria Math" w:hAnsi="Cambria Math"/>
+            <w:sz w:val="24"/>
+            <w:szCs w:val="24"/>
+          </w:rPr>
+          <m:t xml:space="preserve">        H= </m:t>
+        </m:r>
+        <m:r>
+          <m:rPr>
+            <m:sty m:val="p"/>
+          </m:rPr>
+          <w:rPr>
+            <w:rFonts w:ascii="Cambria Math" w:hAnsi="Cambria Math"/>
+            <w:sz w:val="24"/>
+            <w:szCs w:val="24"/>
+          </w:rPr>
+          <m:t>min⁡(</m:t>
+        </m:r>
+        <m:r>
+          <w:rPr>
+            <w:rFonts w:ascii="Cambria Math" w:hAnsi="Cambria Math"/>
+            <w:sz w:val="24"/>
+            <w:szCs w:val="24"/>
+          </w:rPr>
+          <m:t>D+</m:t>
+        </m:r>
+        <m:sSubSup>
+          <m:sSubSupPr>
+            <m:ctrlPr>
+              <w:rPr>
+                <w:rFonts w:ascii="Cambria Math" w:hAnsi="Cambria Math"/>
+                <w:i/>
+                <w:sz w:val="24"/>
+                <w:szCs w:val="24"/>
+              </w:rPr>
+            </m:ctrlPr>
+          </m:sSubSupPr>
+          <m:e>
+            <m:r>
+              <w:rPr>
+                <w:rFonts w:ascii="Cambria Math" w:hAnsi="Cambria Math"/>
+                <w:sz w:val="24"/>
+                <w:szCs w:val="24"/>
+              </w:rPr>
+              <m:t>α</m:t>
+            </m:r>
+          </m:e>
+          <m:sub>
+            <m:r>
+              <w:rPr>
+                <w:rFonts w:ascii="Cambria Math" w:hAnsi="Cambria Math"/>
+                <w:sz w:val="24"/>
+                <w:szCs w:val="24"/>
+              </w:rPr>
+              <m:t>i</m:t>
+            </m:r>
+          </m:sub>
+          <m:sup>
+            <m:r>
+              <w:rPr>
+                <w:rFonts w:ascii="Cambria Math" w:hAnsi="Cambria Math"/>
+                <w:sz w:val="24"/>
+                <w:szCs w:val="24"/>
+              </w:rPr>
+              <m:t>old</m:t>
+            </m:r>
+          </m:sup>
+        </m:sSubSup>
+        <m:r>
+          <w:rPr>
+            <w:rFonts w:ascii="Cambria Math" w:hAnsi="Cambria Math" w:hint="eastAsia"/>
+            <w:sz w:val="24"/>
+            <w:szCs w:val="24"/>
+          </w:rPr>
+          <m:t>-</m:t>
+        </m:r>
+        <m:sSubSup>
+          <m:sSubSupPr>
+            <m:ctrlPr>
+              <w:rPr>
+                <w:rFonts w:ascii="Cambria Math" w:hAnsi="Cambria Math"/>
+                <w:i/>
+                <w:sz w:val="24"/>
+                <w:szCs w:val="24"/>
+              </w:rPr>
+            </m:ctrlPr>
+          </m:sSubSupPr>
+          <m:e>
+            <m:r>
+              <w:rPr>
+                <w:rFonts w:ascii="Cambria Math" w:hAnsi="Cambria Math"/>
+                <w:sz w:val="24"/>
+                <w:szCs w:val="24"/>
+              </w:rPr>
+              <m:t>α</m:t>
+            </m:r>
+          </m:e>
+          <m:sub>
+            <m:r>
+              <w:rPr>
+                <w:rFonts w:ascii="Cambria Math" w:hAnsi="Cambria Math"/>
+                <w:sz w:val="24"/>
+                <w:szCs w:val="24"/>
+              </w:rPr>
+              <m:t>j</m:t>
+            </m:r>
+          </m:sub>
+          <m:sup>
+            <m:r>
+              <w:rPr>
+                <w:rFonts w:ascii="Cambria Math" w:hAnsi="Cambria Math"/>
+                <w:sz w:val="24"/>
+                <w:szCs w:val="24"/>
+              </w:rPr>
+              <m:t>old</m:t>
+            </m:r>
+          </m:sup>
+        </m:sSubSup>
+        <m:r>
+          <w:rPr>
+            <w:rFonts w:ascii="Cambria Math" w:hAnsi="Cambria Math"/>
+            <w:sz w:val="24"/>
+            <w:szCs w:val="24"/>
+          </w:rPr>
+          <m:t>, D)</m:t>
+        </m:r>
+      </m:oMath>
+    </w:p>
+    <w:p>
+      <w:pPr>
+        <w:jc w:val="both"/>
+        <w:rPr>
+          <w:sz w:val="24"/>
+          <w:szCs w:val="24"/>
+        </w:rPr>
+      </w:pPr>
+      <w:r>
+        <w:rPr>
+          <w:rFonts w:hint="eastAsia"/>
+          <w:sz w:val="24"/>
+        </w:rPr>
+        <w:t>当等式（</w:t>
+      </w:r>
+      <w:r>
+        <w:rPr>
+          <w:rFonts w:hint="eastAsia"/>
+          <w:sz w:val="24"/>
+        </w:rPr>
+        <w:t>3</w:t>
+      </w:r>
+      <w:r>
+        <w:rPr>
+          <w:sz w:val="24"/>
+        </w:rPr>
+        <w:t>8</w:t>
+      </w:r>
+      <w:r>
+        <w:rPr>
+          <w:rFonts w:hint="eastAsia"/>
+          <w:sz w:val="24"/>
+        </w:rPr>
+        <w:t>），（</w:t>
+      </w:r>
+      <w:r>
+        <w:rPr>
+          <w:rFonts w:hint="eastAsia"/>
+          <w:sz w:val="24"/>
+        </w:rPr>
+        <w:t>3</w:t>
+      </w:r>
+      <w:r>
+        <w:rPr>
+          <w:sz w:val="24"/>
+        </w:rPr>
+        <w:t>9</w:t>
+      </w:r>
+      <w:r>
+        <w:rPr>
+          <w:rFonts w:hint="eastAsia"/>
+          <w:sz w:val="24"/>
+        </w:rPr>
+        <w:t>）里面的蓝色部分，或者等式（</w:t>
+      </w:r>
+      <w:r>
+        <w:rPr>
+          <w:rFonts w:hint="eastAsia"/>
+          <w:sz w:val="24"/>
+        </w:rPr>
+        <w:t>1</w:t>
+      </w:r>
+      <w:r>
+        <w:rPr>
+          <w:sz w:val="24"/>
+        </w:rPr>
+        <w:t>9</w:t>
+      </w:r>
+      <w:r>
+        <w:rPr>
+          <w:rFonts w:hint="eastAsia"/>
+          <w:sz w:val="24"/>
+        </w:rPr>
+        <w:t>）里的</w:t>
+      </w:r>
+      <m:oMath>
+        <m:r>
+          <w:rPr>
+            <w:rFonts w:ascii="Cambria Math" w:hAnsi="Cambria Math"/>
+            <w:sz w:val="24"/>
+            <w:szCs w:val="24"/>
+          </w:rPr>
+          <m:t>B≤0</m:t>
+        </m:r>
+      </m:oMath>
+      <w:r>
+        <w:rPr>
+          <w:rFonts w:hint="eastAsia"/>
+          <w:sz w:val="24"/>
+          <w:szCs w:val="24"/>
+        </w:rPr>
+        <w:t>时：</w:t>
+      </w:r>
+    </w:p>
+    <w:p>
+      <w:pPr>
+        <w:jc w:val="both"/>
+        <w:rPr>
+          <w:i/>
+          <w:sz w:val="24"/>
+          <w:szCs w:val="24"/>
+        </w:rPr>
+      </w:pPr>
+      <m:oMathPara>
+        <m:oMath>
+          <m:sSubSup>
+            <m:sSubSupPr>
+              <m:ctrlPr>
+                <w:rPr>
+                  <w:rFonts w:ascii="Cambria Math" w:hAnsi="Cambria Math"/>
+                  <w:i/>
+                  <w:sz w:val="24"/>
+                  <w:szCs w:val="24"/>
+                </w:rPr>
+              </m:ctrlPr>
+            </m:sSubSupPr>
+            <m:e>
+              <m:r>
+                <w:rPr>
+                  <w:rFonts w:ascii="Cambria Math" w:hAnsi="Cambria Math"/>
+                  <w:sz w:val="24"/>
+                  <w:szCs w:val="24"/>
+                </w:rPr>
+                <m:t>α</m:t>
+              </m:r>
+            </m:e>
+            <m:sub>
+              <m:r>
+                <w:rPr>
+                  <w:rFonts w:ascii="Cambria Math" w:hAnsi="Cambria Math"/>
+                  <w:sz w:val="24"/>
+                  <w:szCs w:val="24"/>
+                </w:rPr>
+                <m:t>i</m:t>
+              </m:r>
+            </m:sub>
+            <m:sup>
+              <m:r>
+                <w:rPr>
+                  <w:rFonts w:ascii="Cambria Math" w:hAnsi="Cambria Math"/>
+                  <w:sz w:val="24"/>
+                  <w:szCs w:val="24"/>
+                </w:rPr>
+                <m:t>new</m:t>
+              </m:r>
+            </m:sup>
+          </m:sSubSup>
+          <m:r>
+            <w:rPr>
+              <w:rFonts w:ascii="Cambria Math" w:hAnsi="Cambria Math" w:hint="eastAsia"/>
+              <w:sz w:val="24"/>
+              <w:szCs w:val="24"/>
+            </w:rPr>
+            <m:t>=</m:t>
+          </m:r>
+          <m:r>
+            <w:rPr>
+              <w:rFonts w:ascii="Cambria Math" w:hAnsi="Cambria Math"/>
+              <w:sz w:val="24"/>
+              <w:szCs w:val="24"/>
+            </w:rPr>
+            <m:t>L           ⋯⋯(50)</m:t>
+          </m:r>
+        </m:oMath>
+      </m:oMathPara>
+    </w:p>
+    <w:p>
+      <w:pPr>
+        <w:jc w:val="both"/>
+        <w:rPr>
+          <w:sz w:val="24"/>
+          <w:szCs w:val="24"/>
+        </w:rPr>
+      </w:pPr>
+      <w:r>
+        <w:rPr>
+          <w:rFonts w:hint="eastAsia"/>
+          <w:sz w:val="24"/>
+          <w:szCs w:val="24"/>
+        </w:rPr>
+        <w:t>其中：</w:t>
+      </w:r>
+    </w:p>
+    <w:p>
+      <w:pPr>
+        <w:jc w:val="both"/>
+        <w:rPr>
+          <w:sz w:val="24"/>
+          <w:szCs w:val="24"/>
+        </w:rPr>
+      </w:pPr>
+      <w:r>
+        <w:rPr>
+          <w:rFonts w:hint="eastAsia"/>
+          <w:sz w:val="24"/>
+          <w:szCs w:val="24"/>
+        </w:rPr>
+        <w:lastRenderedPageBreak/>
+        <w:t>当</w:t>
+      </w:r>
+      <m:oMath>
+        <m:sSub>
+          <m:sSubPr>
+            <m:ctrlPr>
+              <w:rPr>
+                <w:rFonts w:ascii="Cambria Math" w:hAnsi="Cambria Math"/>
+                <w:i/>
+                <w:sz w:val="24"/>
+                <w:szCs w:val="24"/>
+              </w:rPr>
+            </m:ctrlPr>
+          </m:sSubPr>
+          <m:e>
+            <m:r>
+              <w:rPr>
+                <w:rFonts w:ascii="Cambria Math" w:hAnsi="Cambria Math"/>
+                <w:sz w:val="24"/>
+                <w:szCs w:val="24"/>
+              </w:rPr>
+              <m:t>y</m:t>
+            </m:r>
+          </m:e>
+          <m:sub>
+            <m:r>
+              <w:rPr>
+                <w:rFonts w:ascii="Cambria Math" w:hAnsi="Cambria Math"/>
+                <w:sz w:val="24"/>
+                <w:szCs w:val="24"/>
+              </w:rPr>
+              <m:t>i</m:t>
+            </m:r>
+          </m:sub>
+        </m:sSub>
+        <m:r>
+          <w:rPr>
+            <w:rFonts w:ascii="Cambria Math" w:hAnsi="Cambria Math"/>
+            <w:sz w:val="24"/>
+            <w:szCs w:val="24"/>
+          </w:rPr>
+          <m:t>=</m:t>
+        </m:r>
+        <m:sSub>
+          <m:sSubPr>
+            <m:ctrlPr>
+              <w:rPr>
+                <w:rFonts w:ascii="Cambria Math" w:hAnsi="Cambria Math"/>
+                <w:i/>
+                <w:sz w:val="24"/>
+                <w:szCs w:val="24"/>
+              </w:rPr>
+            </m:ctrlPr>
+          </m:sSubPr>
+          <m:e>
+            <m:r>
+              <w:rPr>
+                <w:rFonts w:ascii="Cambria Math" w:hAnsi="Cambria Math"/>
+                <w:sz w:val="24"/>
+                <w:szCs w:val="24"/>
+              </w:rPr>
+              <m:t>y</m:t>
+            </m:r>
+          </m:e>
+          <m:sub>
+            <m:r>
+              <w:rPr>
+                <w:rFonts w:ascii="Cambria Math" w:hAnsi="Cambria Math"/>
+                <w:sz w:val="24"/>
+                <w:szCs w:val="24"/>
+              </w:rPr>
+              <m:t>j</m:t>
+            </m:r>
+          </m:sub>
+        </m:sSub>
+      </m:oMath>
+      <w:r>
+        <w:rPr>
+          <w:rFonts w:hint="eastAsia"/>
+          <w:sz w:val="24"/>
+          <w:szCs w:val="24"/>
+        </w:rPr>
+        <w:t>时</w:t>
+      </w:r>
+      <m:oMath>
+        <m:r>
+          <w:rPr>
+            <w:rFonts w:ascii="Cambria Math" w:hAnsi="Cambria Math"/>
+            <w:sz w:val="24"/>
+            <w:szCs w:val="24"/>
+          </w:rPr>
+          <m:t xml:space="preserve"> </m:t>
+        </m:r>
+      </m:oMath>
+      <w:r>
+        <w:rPr>
+          <w:sz w:val="24"/>
+          <w:szCs w:val="24"/>
+        </w:rPr>
+        <w:t xml:space="preserve">:                                         </w:t>
+      </w:r>
+      <m:oMath>
+        <m:r>
+          <w:rPr>
+            <w:rFonts w:ascii="Cambria Math" w:hAnsi="Cambria Math"/>
+            <w:sz w:val="24"/>
+            <w:szCs w:val="24"/>
+          </w:rPr>
+          <m:t>L=</m:t>
+        </m:r>
+        <m:func>
+          <m:funcPr>
+            <m:ctrlPr>
+              <w:rPr>
+                <w:rFonts w:ascii="Cambria Math" w:hAnsi="Cambria Math"/>
+                <w:sz w:val="24"/>
+                <w:szCs w:val="24"/>
+              </w:rPr>
+            </m:ctrlPr>
+          </m:funcPr>
+          <m:fName>
+            <m:r>
+              <m:rPr>
+                <m:sty m:val="p"/>
+              </m:rPr>
+              <w:rPr>
+                <w:rFonts w:ascii="Cambria Math" w:hAnsi="Cambria Math"/>
+                <w:sz w:val="24"/>
+                <w:szCs w:val="24"/>
+              </w:rPr>
+              <m:t>max</m:t>
+            </m:r>
+            <m:ctrlPr>
+              <w:rPr>
+                <w:rFonts w:ascii="Cambria Math" w:hAnsi="Cambria Math"/>
+                <w:i/>
+                <w:sz w:val="24"/>
+                <w:szCs w:val="24"/>
+              </w:rPr>
+            </m:ctrlPr>
+          </m:fName>
+          <m:e>
+            <m:d>
+              <m:dPr>
+                <m:ctrlPr>
+                  <w:rPr>
+                    <w:rFonts w:ascii="Cambria Math" w:hAnsi="Cambria Math"/>
+                    <w:i/>
+                    <w:sz w:val="24"/>
+                    <w:szCs w:val="24"/>
+                  </w:rPr>
+                </m:ctrlPr>
+              </m:dPr>
+              <m:e>
+                <m:sSubSup>
+                  <m:sSubSupPr>
+                    <m:ctrlPr>
+                      <w:rPr>
+                        <w:rFonts w:ascii="Cambria Math" w:hAnsi="Cambria Math"/>
+                        <w:i/>
+                        <w:sz w:val="24"/>
+                        <w:szCs w:val="24"/>
+                      </w:rPr>
+                    </m:ctrlPr>
+                  </m:sSubSupPr>
+                  <m:e>
+                    <m:r>
+                      <w:rPr>
+                        <w:rFonts w:ascii="Cambria Math" w:hAnsi="Cambria Math"/>
+                        <w:sz w:val="24"/>
+                        <w:szCs w:val="24"/>
+                      </w:rPr>
+                      <m:t>α</m:t>
+                    </m:r>
+                  </m:e>
+                  <m:sub>
+                    <m:r>
+                      <w:rPr>
+                        <w:rFonts w:ascii="Cambria Math" w:hAnsi="Cambria Math"/>
+                        <w:sz w:val="24"/>
+                        <w:szCs w:val="24"/>
+                      </w:rPr>
+                      <m:t>i</m:t>
+                    </m:r>
+                  </m:sub>
+                  <m:sup>
+                    <m:r>
+                      <w:rPr>
+                        <w:rFonts w:ascii="Cambria Math" w:hAnsi="Cambria Math"/>
+                        <w:sz w:val="24"/>
+                        <w:szCs w:val="24"/>
+                      </w:rPr>
+                      <m:t>old</m:t>
+                    </m:r>
+                  </m:sup>
+                </m:sSubSup>
+                <m:r>
+                  <w:rPr>
+                    <w:rFonts w:ascii="Cambria Math" w:hAnsi="Cambria Math" w:hint="eastAsia"/>
+                    <w:sz w:val="24"/>
+                    <w:szCs w:val="24"/>
+                  </w:rPr>
+                  <m:t>+</m:t>
+                </m:r>
+                <m:sSubSup>
+                  <m:sSubSupPr>
+                    <m:ctrlPr>
+                      <w:rPr>
+                        <w:rFonts w:ascii="Cambria Math" w:hAnsi="Cambria Math"/>
+                        <w:i/>
+                        <w:sz w:val="24"/>
+                        <w:szCs w:val="24"/>
+                      </w:rPr>
+                    </m:ctrlPr>
+                  </m:sSubSupPr>
+                  <m:e>
+                    <m:r>
+                      <w:rPr>
+                        <w:rFonts w:ascii="Cambria Math" w:hAnsi="Cambria Math"/>
+                        <w:sz w:val="24"/>
+                        <w:szCs w:val="24"/>
+                      </w:rPr>
+                      <m:t>α</m:t>
+                    </m:r>
+                  </m:e>
+                  <m:sub>
+                    <m:r>
+                      <w:rPr>
+                        <w:rFonts w:ascii="Cambria Math" w:hAnsi="Cambria Math"/>
+                        <w:sz w:val="24"/>
+                        <w:szCs w:val="24"/>
+                      </w:rPr>
+                      <m:t>j</m:t>
+                    </m:r>
+                  </m:sub>
+                  <m:sup>
+                    <m:r>
+                      <w:rPr>
+                        <w:rFonts w:ascii="Cambria Math" w:hAnsi="Cambria Math"/>
+                        <w:sz w:val="24"/>
+                        <w:szCs w:val="24"/>
+                      </w:rPr>
+                      <m:t>old</m:t>
+                    </m:r>
+                  </m:sup>
+                </m:sSubSup>
+                <m:r>
+                  <w:rPr>
+                    <w:rFonts w:ascii="Cambria Math" w:hAnsi="Cambria Math"/>
+                    <w:sz w:val="24"/>
+                    <w:szCs w:val="24"/>
+                  </w:rPr>
+                  <m:t>-D,  0</m:t>
+                </m:r>
+              </m:e>
+            </m:d>
+          </m:e>
+        </m:func>
+      </m:oMath>
+    </w:p>
+    <w:p>
+      <w:pPr>
+        <w:jc w:val="both"/>
+        <w:rPr>
+          <w:sz w:val="24"/>
+          <w:szCs w:val="24"/>
+        </w:rPr>
+      </w:pPr>
+      <w:r>
+        <w:rPr>
+          <w:rFonts w:hint="eastAsia"/>
+          <w:sz w:val="24"/>
+          <w:szCs w:val="24"/>
+        </w:rPr>
+        <w:t>当</w:t>
+      </w:r>
+      <m:oMath>
+        <m:sSub>
+          <m:sSubPr>
+            <m:ctrlPr>
+              <w:rPr>
+                <w:rFonts w:ascii="Cambria Math" w:hAnsi="Cambria Math"/>
+                <w:i/>
+                <w:sz w:val="24"/>
+                <w:szCs w:val="24"/>
+              </w:rPr>
+            </m:ctrlPr>
+          </m:sSubPr>
+          <m:e>
+            <m:r>
+              <w:rPr>
+                <w:rFonts w:ascii="Cambria Math" w:hAnsi="Cambria Math"/>
+                <w:sz w:val="24"/>
+                <w:szCs w:val="24"/>
+              </w:rPr>
+              <m:t>y</m:t>
+            </m:r>
+          </m:e>
+          <m:sub>
+            <m:r>
+              <w:rPr>
+                <w:rFonts w:ascii="Cambria Math" w:hAnsi="Cambria Math"/>
+                <w:sz w:val="24"/>
+                <w:szCs w:val="24"/>
+              </w:rPr>
+              <m:t>i</m:t>
+            </m:r>
+          </m:sub>
+        </m:sSub>
+        <m:r>
+          <w:rPr>
+            <w:rFonts w:ascii="Cambria Math" w:hAnsi="Cambria Math"/>
+            <w:sz w:val="24"/>
+            <w:szCs w:val="24"/>
+          </w:rPr>
+          <m:t>=-</m:t>
+        </m:r>
+        <m:sSub>
+          <m:sSubPr>
+            <m:ctrlPr>
+              <w:rPr>
+                <w:rFonts w:ascii="Cambria Math" w:hAnsi="Cambria Math"/>
+                <w:i/>
+                <w:sz w:val="24"/>
+                <w:szCs w:val="24"/>
+              </w:rPr>
+            </m:ctrlPr>
+          </m:sSubPr>
+          <m:e>
+            <m:r>
+              <w:rPr>
+                <w:rFonts w:ascii="Cambria Math" w:hAnsi="Cambria Math"/>
+                <w:sz w:val="24"/>
+                <w:szCs w:val="24"/>
+              </w:rPr>
+              <m:t>y</m:t>
+            </m:r>
+          </m:e>
+          <m:sub>
+            <m:r>
+              <w:rPr>
+                <w:rFonts w:ascii="Cambria Math" w:hAnsi="Cambria Math"/>
+                <w:sz w:val="24"/>
+                <w:szCs w:val="24"/>
+              </w:rPr>
+              <m:t>j</m:t>
+            </m:r>
+          </m:sub>
+        </m:sSub>
+      </m:oMath>
+      <w:r>
+        <w:rPr>
+          <w:rFonts w:hint="eastAsia"/>
+          <w:sz w:val="24"/>
+          <w:szCs w:val="24"/>
+        </w:rPr>
+        <w:t>时：</w:t>
+      </w:r>
+      <w:r>
+        <w:rPr>
+          <w:rFonts w:hint="eastAsia"/>
+          <w:sz w:val="24"/>
+          <w:szCs w:val="24"/>
+        </w:rPr>
+        <w:t xml:space="preserve">   </w:t>
+      </w:r>
+      <w:r>
+        <w:rPr>
+          <w:sz w:val="24"/>
+          <w:szCs w:val="24"/>
+        </w:rPr>
+        <w:t xml:space="preserve">     </w:t>
+      </w:r>
+      <w:r>
+        <w:rPr>
+          <w:rFonts w:hint="eastAsia"/>
+          <w:sz w:val="24"/>
+          <w:szCs w:val="24"/>
+        </w:rPr>
+        <w:t xml:space="preserve"> </w:t>
+      </w:r>
+      <w:r>
+        <w:rPr>
+          <w:sz w:val="24"/>
+          <w:szCs w:val="24"/>
+        </w:rPr>
+        <w:t xml:space="preserve">                          </w:t>
+      </w:r>
+      <m:oMath>
+        <m:r>
+          <w:rPr>
+            <w:rFonts w:ascii="Cambria Math" w:hAnsi="Cambria Math"/>
+            <w:sz w:val="24"/>
+            <w:szCs w:val="24"/>
+          </w:rPr>
+          <m:t>L=</m:t>
+        </m:r>
+        <m:r>
+          <m:rPr>
+            <m:sty m:val="p"/>
+          </m:rPr>
+          <w:rPr>
+            <w:rFonts w:ascii="Cambria Math" w:hAnsi="Cambria Math"/>
+            <w:sz w:val="24"/>
+            <w:szCs w:val="24"/>
+          </w:rPr>
+          <m:t>max⁡</m:t>
+        </m:r>
+        <m:r>
+          <w:rPr>
+            <w:rFonts w:ascii="Cambria Math" w:hAnsi="Cambria Math"/>
+            <w:sz w:val="24"/>
+            <w:szCs w:val="24"/>
+          </w:rPr>
+          <m:t>(</m:t>
+        </m:r>
+        <m:sSubSup>
+          <m:sSubSupPr>
+            <m:ctrlPr>
+              <w:rPr>
+                <w:rFonts w:ascii="Cambria Math" w:hAnsi="Cambria Math"/>
+                <w:i/>
+                <w:sz w:val="24"/>
+                <w:szCs w:val="24"/>
+              </w:rPr>
+            </m:ctrlPr>
+          </m:sSubSupPr>
+          <m:e>
+            <m:r>
+              <w:rPr>
+                <w:rFonts w:ascii="Cambria Math" w:hAnsi="Cambria Math"/>
+                <w:sz w:val="24"/>
+                <w:szCs w:val="24"/>
+              </w:rPr>
+              <m:t>α</m:t>
+            </m:r>
+          </m:e>
+          <m:sub>
+            <m:r>
+              <w:rPr>
+                <w:rFonts w:ascii="Cambria Math" w:hAnsi="Cambria Math"/>
+                <w:sz w:val="24"/>
+                <w:szCs w:val="24"/>
+              </w:rPr>
+              <m:t>i</m:t>
+            </m:r>
+          </m:sub>
+          <m:sup>
+            <m:r>
+              <w:rPr>
+                <w:rFonts w:ascii="Cambria Math" w:hAnsi="Cambria Math"/>
+                <w:sz w:val="24"/>
+                <w:szCs w:val="24"/>
+              </w:rPr>
+              <m:t>old</m:t>
+            </m:r>
+          </m:sup>
+        </m:sSubSup>
+        <m:r>
+          <w:rPr>
+            <w:rFonts w:ascii="Cambria Math" w:hAnsi="Cambria Math" w:hint="eastAsia"/>
+            <w:sz w:val="24"/>
+            <w:szCs w:val="24"/>
+          </w:rPr>
+          <m:t>-</m:t>
+        </m:r>
+        <m:sSubSup>
+          <m:sSubSupPr>
+            <m:ctrlPr>
+              <w:rPr>
+                <w:rFonts w:ascii="Cambria Math" w:hAnsi="Cambria Math"/>
+                <w:i/>
+                <w:sz w:val="24"/>
+                <w:szCs w:val="24"/>
+              </w:rPr>
+            </m:ctrlPr>
+          </m:sSubSupPr>
+          <m:e>
+            <m:r>
+              <w:rPr>
+                <w:rFonts w:ascii="Cambria Math" w:hAnsi="Cambria Math"/>
+                <w:sz w:val="24"/>
+                <w:szCs w:val="24"/>
+              </w:rPr>
+              <m:t>α</m:t>
+            </m:r>
+          </m:e>
+          <m:sub>
+            <m:r>
+              <w:rPr>
+                <w:rFonts w:ascii="Cambria Math" w:hAnsi="Cambria Math"/>
+                <w:sz w:val="24"/>
+                <w:szCs w:val="24"/>
+              </w:rPr>
+              <m:t>j</m:t>
+            </m:r>
+          </m:sub>
+          <m:sup>
+            <m:r>
+              <w:rPr>
+                <w:rFonts w:ascii="Cambria Math" w:hAnsi="Cambria Math"/>
+                <w:sz w:val="24"/>
+                <w:szCs w:val="24"/>
+              </w:rPr>
+              <m:t>old</m:t>
+            </m:r>
+          </m:sup>
+        </m:sSubSup>
+        <m:r>
+          <w:rPr>
+            <w:rFonts w:ascii="Cambria Math" w:hAnsi="Cambria Math"/>
+            <w:sz w:val="24"/>
+            <w:szCs w:val="24"/>
+          </w:rPr>
+          <m:t xml:space="preserve">, 0) </m:t>
+        </m:r>
+      </m:oMath>
+    </w:p>
+    <w:p>
+      <w:pPr>
+        <w:jc w:val="both"/>
+        <w:rPr>
+          <w:sz w:val="24"/>
+          <w:szCs w:val="24"/>
+        </w:rPr>
+      </w:pPr>
+      <w:r>
+        <w:rPr>
+          <w:rFonts w:hint="eastAsia"/>
+          <w:sz w:val="24"/>
+          <w:szCs w:val="24"/>
+        </w:rPr>
+        <w:t>求解出等式（</w:t>
+      </w:r>
+      <w:r>
+        <w:rPr>
+          <w:rFonts w:hint="eastAsia"/>
+          <w:sz w:val="24"/>
+          <w:szCs w:val="24"/>
+        </w:rPr>
+        <w:t>4</w:t>
+      </w:r>
+      <w:r>
+        <w:rPr>
+          <w:sz w:val="24"/>
+          <w:szCs w:val="24"/>
+        </w:rPr>
+        <w:t>9</w:t>
+      </w:r>
+      <w:r>
+        <w:rPr>
+          <w:rFonts w:hint="eastAsia"/>
+          <w:sz w:val="24"/>
+          <w:szCs w:val="24"/>
+        </w:rPr>
+        <w:t>）或者（</w:t>
+      </w:r>
+      <w:r>
+        <w:rPr>
+          <w:rFonts w:hint="eastAsia"/>
+          <w:sz w:val="24"/>
+          <w:szCs w:val="24"/>
+        </w:rPr>
+        <w:t>5</w:t>
+      </w:r>
+      <w:r>
+        <w:rPr>
+          <w:sz w:val="24"/>
+          <w:szCs w:val="24"/>
+        </w:rPr>
+        <w:t>0</w:t>
+      </w:r>
+      <w:r>
+        <w:rPr>
+          <w:rFonts w:hint="eastAsia"/>
+          <w:sz w:val="24"/>
+          <w:szCs w:val="24"/>
+        </w:rPr>
+        <w:t>）后，将其代入等式（</w:t>
+      </w:r>
+      <w:r>
+        <w:rPr>
+          <w:rFonts w:hint="eastAsia"/>
+          <w:sz w:val="24"/>
+          <w:szCs w:val="24"/>
+        </w:rPr>
+        <w:t>35</w:t>
+      </w:r>
+      <w:r>
+        <w:rPr>
+          <w:rFonts w:hint="eastAsia"/>
+          <w:sz w:val="24"/>
+          <w:szCs w:val="24"/>
+        </w:rPr>
+        <w:t>）或者（</w:t>
+      </w:r>
+      <w:r>
+        <w:rPr>
+          <w:rFonts w:hint="eastAsia"/>
+          <w:sz w:val="24"/>
+          <w:szCs w:val="24"/>
+        </w:rPr>
+        <w:t>36</w:t>
+      </w:r>
+      <w:r>
+        <w:rPr>
+          <w:rFonts w:hint="eastAsia"/>
+          <w:sz w:val="24"/>
+          <w:szCs w:val="24"/>
+        </w:rPr>
+        <w:t>），就可求解出相对应的</w:t>
+      </w:r>
+      <m:oMath>
+        <m:sSubSup>
+          <m:sSubSupPr>
+            <m:ctrlPr>
+              <w:rPr>
+                <w:rFonts w:ascii="Cambria Math" w:hAnsi="Cambria Math"/>
+                <w:i/>
+                <w:sz w:val="24"/>
+                <w:szCs w:val="24"/>
+              </w:rPr>
+            </m:ctrlPr>
+          </m:sSubSupPr>
+          <m:e>
+            <m:r>
+              <w:rPr>
+                <w:rFonts w:ascii="Cambria Math" w:hAnsi="Cambria Math"/>
+                <w:sz w:val="24"/>
+                <w:szCs w:val="24"/>
+              </w:rPr>
+              <m:t>α</m:t>
+            </m:r>
+          </m:e>
+          <m:sub>
+            <m:r>
+              <w:rPr>
+                <w:rFonts w:ascii="Cambria Math" w:hAnsi="Cambria Math"/>
+                <w:sz w:val="24"/>
+                <w:szCs w:val="24"/>
+              </w:rPr>
+              <m:t>j</m:t>
+            </m:r>
+          </m:sub>
+          <m:sup>
+            <m:r>
+              <w:rPr>
+                <w:rFonts w:ascii="Cambria Math" w:hAnsi="Cambria Math"/>
+                <w:sz w:val="24"/>
+                <w:szCs w:val="24"/>
+              </w:rPr>
+              <m:t>new</m:t>
+            </m:r>
+          </m:sup>
+        </m:sSubSup>
+      </m:oMath>
     </w:p>
     <w:p>
       <w:pPr>

</xml_diff>